<commit_message>
d3.2 updated. only missing pictures caption and links to references
</commit_message>
<xml_diff>
--- a/docs/deliverables/d32/D3.2-annex.docx
+++ b/docs/deliverables/d32/D3.2-annex.docx
@@ -772,13 +772,43 @@
         <w:t xml:space="preserve"> </w:t>
       </w:r>
       <w:r>
-        <w:t xml:space="preserve">command, like "access was</w:t>
-      </w:r>
-      <w:r>
-        <w:t xml:space="preserve"> </w:t>
-      </w:r>
-      <w:r>
-        <w:t xml:space="preserve">forbidden", "404 not found", and have the service framework module</w:t>
+        <w:t xml:space="preserve">command, like</w:t>
+      </w:r>
+      <w:r>
+        <w:t xml:space="preserve"> </w:t>
+      </w:r>
+      <w:r>
+        <w:t xml:space="preserve">“</w:t>
+      </w:r>
+      <w:r>
+        <w:t xml:space="preserve">access was</w:t>
+      </w:r>
+      <w:r>
+        <w:t xml:space="preserve"> </w:t>
+      </w:r>
+      <w:r>
+        <w:t xml:space="preserve">forbidden</w:t>
+      </w:r>
+      <w:r>
+        <w:t xml:space="preserve">”</w:t>
+      </w:r>
+      <w:r>
+        <w:t xml:space="preserve">,</w:t>
+      </w:r>
+      <w:r>
+        <w:t xml:space="preserve"> </w:t>
+      </w:r>
+      <w:r>
+        <w:t xml:space="preserve">“</w:t>
+      </w:r>
+      <w:r>
+        <w:t xml:space="preserve">404 not found</w:t>
+      </w:r>
+      <w:r>
+        <w:t xml:space="preserve">”</w:t>
+      </w:r>
+      <w:r>
+        <w:t xml:space="preserve">, and have the service framework module</w:t>
       </w:r>
       <w:r>
         <w:t xml:space="preserve"> </w:t>
@@ -988,7 +1018,7 @@
         <w:t xml:space="preserve"> </w:t>
       </w:r>
       <w:r>
-        <w:t xml:space="preserve">and you'll be</w:t>
+        <w:t xml:space="preserve">and you’ll be</w:t>
       </w:r>
       <w:r>
         <w:t xml:space="preserve"> </w:t>
@@ -1213,7 +1243,7 @@
         </w:numPr>
       </w:pPr>
       <w:r>
-        <w:t xml:space="preserve">jspm - Don't need compile the code, it uses babel (or traucer</w:t>
+        <w:t xml:space="preserve">jspm - Don’t need compile the code, it uses babel (or traucer</w:t>
       </w:r>
       <w:r>
         <w:t xml:space="preserve"> </w:t>
@@ -1370,7 +1400,7 @@
         <w:pStyle w:val="FirstParagraph"/>
       </w:pPr>
       <w:r>
-        <w:t xml:space="preserve">All IDE's and Text Editors can handle these tools.</w:t>
+        <w:t xml:space="preserve">All IDE’s and Text Editors can handle these tools.</w:t>
       </w:r>
     </w:p>
     <w:p>
@@ -1438,7 +1468,7 @@
         <w:rPr>
           <w:strike/>
         </w:rPr>
-        <w:t xml:space="preserve">It's advisable to use</w:t>
+        <w:t xml:space="preserve">It’s advisable to use</w:t>
       </w:r>
       <w:r>
         <w:rPr>
@@ -1502,13 +1532,13 @@
         <w:t xml:space="preserve"> </w:t>
       </w:r>
       <w:r>
-        <w:t xml:space="preserve">it don't support</w:t>
-      </w:r>
-      <w:r>
-        <w:t xml:space="preserve"> </w:t>
-      </w:r>
-      <w:r>
-        <w:t xml:space="preserve">some features for ES6, because this tool hasn't activity at some time,</w:t>
+        <w:t xml:space="preserve">it don’t support</w:t>
+      </w:r>
+      <w:r>
+        <w:t xml:space="preserve"> </w:t>
+      </w:r>
+      <w:r>
+        <w:t xml:space="preserve">some features for ES6, because this tool hasn’t activity at some time,</w:t>
       </w:r>
       <w:r>
         <w:t xml:space="preserve"> </w:t>
@@ -1729,7 +1759,7 @@
         <w:t xml:space="preserve"> </w:t>
       </w:r>
       <w:r>
-        <w:t xml:space="preserve">mock-up's dependencies:</w:t>
+        <w:t xml:space="preserve">mock-up’s dependencies:</w:t>
       </w:r>
       <w:r>
         <w:t xml:space="preserve"> </w:t>
@@ -2484,7 +2514,7 @@
         </w:numPr>
       </w:pPr>
       <w:r>
-        <w:t xml:space="preserve">Then execute the command below and you'll be asked for the</w:t>
+        <w:t xml:space="preserve">Then execute the command below and you’ll be asked for the</w:t>
       </w:r>
       <w:r>
         <w:t xml:space="preserve"> </w:t>
@@ -2828,7 +2858,7 @@
         </w:numPr>
       </w:pPr>
       <w:r>
-        <w:t xml:space="preserve">if Core Sandbox doesn't exist it creates Core Sandbox.</w:t>
+        <w:t xml:space="preserve">if Core Sandbox doesn’t exist it creates Core Sandbox.</w:t>
       </w:r>
     </w:p>
     <w:p>
@@ -3110,7 +3140,7 @@
         </w:numPr>
       </w:pPr>
       <w:r>
-        <w:t xml:space="preserve">jspm - Don't need compile the code, it uses babel (or traucer</w:t>
+        <w:t xml:space="preserve">jspm - Don’t need compile the code, it uses babel (or traucer</w:t>
       </w:r>
       <w:r>
         <w:t xml:space="preserve"> </w:t>
@@ -3229,7 +3259,7 @@
         <w:pStyle w:val="FirstParagraph"/>
       </w:pPr>
       <w:r>
-        <w:t xml:space="preserve">All IDE's and Text Editors can handle these tools.</w:t>
+        <w:t xml:space="preserve">All IDE’s and Text Editors can handle these tools.</w:t>
       </w:r>
     </w:p>
     <w:p>
@@ -3884,7 +3914,16 @@
         <w:pStyle w:val="BodyText"/>
       </w:pPr>
       <w:r>
-        <w:t xml:space="preserve">make RETHINKWEBAPPURI="http://..."</w:t>
+        <w:t xml:space="preserve">make RETHINKWEBAPPURI=</w:t>
+      </w:r>
+      <w:r>
+        <w:t xml:space="preserve">“</w:t>
+      </w:r>
+      <w:r>
+        <w:t xml:space="preserve">http://…</w:t>
+      </w:r>
+      <w:r>
+        <w:t xml:space="preserve">”</w:t>
       </w:r>
     </w:p>
     <w:p>
@@ -4785,7 +4824,7 @@
         <w:t xml:space="preserve">Hello</w:t>
       </w:r>
       <w:r>
-        <w:t xml:space="preserve">. It's ok at</w:t>
+        <w:t xml:space="preserve">. It’s ok at</w:t>
       </w:r>
       <w:r>
         <w:t xml:space="preserve"> </w:t>
@@ -4943,7 +4982,7 @@
         <w:t xml:space="preserve"> </w:t>
       </w:r>
       <w:r>
-        <w:t xml:space="preserve">test it's required to have the correct</w:t>
+        <w:t xml:space="preserve">test it’s required to have the correct</w:t>
       </w:r>
       <w:r>
         <w:t xml:space="preserve"> </w:t>
@@ -5077,7 +5116,37 @@
         <w:t xml:space="preserve"> </w:t>
       </w:r>
       <w:r>
-        <w:t xml:space="preserve">"runtime connectivity" test. It's important to send the "runtimeURL" in</w:t>
+        <w:t xml:space="preserve">“</w:t>
+      </w:r>
+      <w:r>
+        <w:t xml:space="preserve">runtime connectivity</w:t>
+      </w:r>
+      <w:r>
+        <w:t xml:space="preserve">”</w:t>
+      </w:r>
+      <w:r>
+        <w:t xml:space="preserve"> </w:t>
+      </w:r>
+      <w:r>
+        <w:t xml:space="preserve">test. It’s important to send the</w:t>
+      </w:r>
+      <w:r>
+        <w:t xml:space="preserve"> </w:t>
+      </w:r>
+      <w:r>
+        <w:t xml:space="preserve">“</w:t>
+      </w:r>
+      <w:r>
+        <w:t xml:space="preserve">runtimeURL</w:t>
+      </w:r>
+      <w:r>
+        <w:t xml:space="preserve">”</w:t>
+      </w:r>
+      <w:r>
+        <w:t xml:space="preserve"> </w:t>
+      </w:r>
+      <w:r>
+        <w:t xml:space="preserve">in</w:t>
       </w:r>
       <w:r>
         <w:t xml:space="preserve"> </w:t>
@@ -5097,7 +5166,7 @@
         <w:pStyle w:val="BodyText"/>
       </w:pPr>
       <w:r>
-        <w:t xml:space="preserve">With this it's possible to send messages between runtimes, but Hyperty</w:t>
+        <w:t xml:space="preserve">With this it’s possible to send messages between runtimes, but Hyperty</w:t>
       </w:r>
       <w:r>
         <w:t xml:space="preserve"> </w:t>
@@ -5117,19 +5186,70 @@
         <w:t xml:space="preserve"> </w:t>
       </w:r>
       <w:r>
-        <w:t xml:space="preserve">"connect()" explicitly, and it will always try to be in "connected"</w:t>
-      </w:r>
-      <w:r>
-        <w:t xml:space="preserve"> </w:t>
-      </w:r>
-      <w:r>
-        <w:t xml:space="preserve">until "disconnect()" is called. Status messages are sent to</w:t>
-      </w:r>
-      <w:r>
-        <w:t xml:space="preserve"> </w:t>
-      </w:r>
-      <w:r>
-        <w:t xml:space="preserve">"runtimeProtoStubURL/status".</w:t>
+        <w:t xml:space="preserve">“</w:t>
+      </w:r>
+      <w:r>
+        <w:t xml:space="preserve">connect()</w:t>
+      </w:r>
+      <w:r>
+        <w:t xml:space="preserve">”</w:t>
+      </w:r>
+      <w:r>
+        <w:t xml:space="preserve"> </w:t>
+      </w:r>
+      <w:r>
+        <w:t xml:space="preserve">explicitly, and it will always try to be in</w:t>
+      </w:r>
+      <w:r>
+        <w:t xml:space="preserve"> </w:t>
+      </w:r>
+      <w:r>
+        <w:t xml:space="preserve">“</w:t>
+      </w:r>
+      <w:r>
+        <w:t xml:space="preserve">connected</w:t>
+      </w:r>
+      <w:r>
+        <w:t xml:space="preserve">”</w:t>
+      </w:r>
+      <w:r>
+        <w:t xml:space="preserve"> </w:t>
+      </w:r>
+      <w:r>
+        <w:t xml:space="preserve">until</w:t>
+      </w:r>
+      <w:r>
+        <w:t xml:space="preserve"> </w:t>
+      </w:r>
+      <w:r>
+        <w:t xml:space="preserve">“</w:t>
+      </w:r>
+      <w:r>
+        <w:t xml:space="preserve">disconnect()</w:t>
+      </w:r>
+      <w:r>
+        <w:t xml:space="preserve">”</w:t>
+      </w:r>
+      <w:r>
+        <w:t xml:space="preserve"> </w:t>
+      </w:r>
+      <w:r>
+        <w:t xml:space="preserve">is called. Status messages are sent to</w:t>
+      </w:r>
+      <w:r>
+        <w:t xml:space="preserve"> </w:t>
+      </w:r>
+      <w:r>
+        <w:t xml:space="preserve">“</w:t>
+      </w:r>
+      <w:r>
+        <w:t xml:space="preserve">runtimeProtoStubURL/status</w:t>
+      </w:r>
+      <w:r>
+        <w:t xml:space="preserve">”</w:t>
+      </w:r>
+      <w:r>
+        <w:t xml:space="preserve">.</w:t>
       </w:r>
     </w:p>
     <w:p>
@@ -5217,7 +5337,25 @@
         <w:pStyle w:val="FirstParagraph"/>
       </w:pPr>
       <w:r>
-        <w:t xml:space="preserve">The "dev-msg-node-vertx" GitHub repository is structured as follows:</w:t>
+        <w:t xml:space="preserve">The</w:t>
+      </w:r>
+      <w:r>
+        <w:t xml:space="preserve"> </w:t>
+      </w:r>
+      <w:r>
+        <w:t xml:space="preserve">“</w:t>
+      </w:r>
+      <w:r>
+        <w:t xml:space="preserve">dev-msg-node-vertx</w:t>
+      </w:r>
+      <w:r>
+        <w:t xml:space="preserve">”</w:t>
+      </w:r>
+      <w:r>
+        <w:t xml:space="preserve"> </w:t>
+      </w:r>
+      <w:r>
+        <w:t xml:space="preserve">GitHub repository is structured as follows:</w:t>
       </w:r>
     </w:p>
     <w:p>
@@ -5229,7 +5367,7 @@
         </w:numPr>
       </w:pPr>
       <w:r>
-        <w:t xml:space="preserve">./Dockerfile ... Docker file to build image.</w:t>
+        <w:t xml:space="preserve">./Dockerfile … Docker file to build image.</w:t>
       </w:r>
     </w:p>
     <w:p>
@@ -5241,7 +5379,7 @@
         </w:numPr>
       </w:pPr>
       <w:r>
-        <w:t xml:space="preserve">./src/main/java/** ... The VertxMN source code</w:t>
+        <w:t xml:space="preserve">./src/main/java/** … The VertxMN source code</w:t>
       </w:r>
     </w:p>
     <w:p>
@@ -5253,7 +5391,7 @@
         </w:numPr>
       </w:pPr>
       <w:r>
-        <w:t xml:space="preserve">./src/js/client/** ... The sources for the Protocol stub</w:t>
+        <w:t xml:space="preserve">./src/js/client/** … The sources for the Protocol stub</w:t>
       </w:r>
     </w:p>
     <w:p>
@@ -5265,7 +5403,7 @@
         </w:numPr>
       </w:pPr>
       <w:r>
-        <w:t xml:space="preserve">./test/** ... Test cases for the VertxMN</w:t>
+        <w:t xml:space="preserve">./test/** … Test cases for the VertxMN</w:t>
       </w:r>
     </w:p>
     <w:p>
@@ -5277,7 +5415,7 @@
         </w:numPr>
       </w:pPr>
       <w:r>
-        <w:t xml:space="preserve">./target/ ... Output for distribution files</w:t>
+        <w:t xml:space="preserve">./target/ … Output for distribution files</w:t>
       </w:r>
     </w:p>
     <w:p>
@@ -5402,7 +5540,25 @@
         <w:t xml:space="preserve"> </w:t>
       </w:r>
       <w:r>
-        <w:t xml:space="preserve">Messages are deliver based on the "msg.to" field of the message.*</w:t>
+        <w:t xml:space="preserve">Messages are deliver based on the</w:t>
+      </w:r>
+      <w:r>
+        <w:t xml:space="preserve"> </w:t>
+      </w:r>
+      <w:r>
+        <w:t xml:space="preserve">“</w:t>
+      </w:r>
+      <w:r>
+        <w:t xml:space="preserve">msg.to</w:t>
+      </w:r>
+      <w:r>
+        <w:t xml:space="preserve">”</w:t>
+      </w:r>
+      <w:r>
+        <w:t xml:space="preserve"> </w:t>
+      </w:r>
+      <w:r>
+        <w:t xml:space="preserve">field of the message.*</w:t>
       </w:r>
       <w:r>
         <w:t xml:space="preserve"> </w:t>
@@ -5669,7 +5825,16 @@
         <w:t xml:space="preserve"> </w:t>
       </w:r>
       <w:r>
-        <w:t xml:space="preserve">"msg.to".*</w:t>
+        <w:t xml:space="preserve">“</w:t>
+      </w:r>
+      <w:r>
+        <w:t xml:space="preserve">msg.to</w:t>
+      </w:r>
+      <w:r>
+        <w:t xml:space="preserve">”</w:t>
+      </w:r>
+      <w:r>
+        <w:t xml:space="preserve">.*</w:t>
       </w:r>
       <w:r>
         <w:t xml:space="preserve"> </w:t>
@@ -5690,13 +5855,40 @@
         <w:t xml:space="preserve"> </w:t>
       </w:r>
       <w:r>
-        <w:t xml:space="preserve">flow and sends an error message back to the original "msg.from". The</w:t>
-      </w:r>
-      <w:r>
-        <w:t xml:space="preserve"> </w:t>
-      </w:r>
-      <w:r>
-        <w:t xml:space="preserve">"msg.from" of the reply is configured with the first parameter.*</w:t>
+        <w:t xml:space="preserve">flow and sends an error message back to the original</w:t>
+      </w:r>
+      <w:r>
+        <w:t xml:space="preserve"> </w:t>
+      </w:r>
+      <w:r>
+        <w:t xml:space="preserve">“</w:t>
+      </w:r>
+      <w:r>
+        <w:t xml:space="preserve">msg.from</w:t>
+      </w:r>
+      <w:r>
+        <w:t xml:space="preserve">”</w:t>
+      </w:r>
+      <w:r>
+        <w:t xml:space="preserve">. The</w:t>
+      </w:r>
+      <w:r>
+        <w:t xml:space="preserve"> </w:t>
+      </w:r>
+      <w:r>
+        <w:t xml:space="preserve">“</w:t>
+      </w:r>
+      <w:r>
+        <w:t xml:space="preserve">msg.from</w:t>
+      </w:r>
+      <w:r>
+        <w:t xml:space="preserve">”</w:t>
+      </w:r>
+      <w:r>
+        <w:t xml:space="preserve"> </w:t>
+      </w:r>
+      <w:r>
+        <w:t xml:space="preserve">of the reply is configured with the first parameter.*</w:t>
       </w:r>
       <w:r>
         <w:t xml:space="preserve"> </w:t>
@@ -6823,7 +7015,25 @@
         <w:pStyle w:val="FirstParagraph"/>
       </w:pPr>
       <w:r>
-        <w:t xml:space="preserve">The "dev-msg-node-matrix" GitHub repository is structured as follows:</w:t>
+        <w:t xml:space="preserve">The</w:t>
+      </w:r>
+      <w:r>
+        <w:t xml:space="preserve"> </w:t>
+      </w:r>
+      <w:r>
+        <w:t xml:space="preserve">“</w:t>
+      </w:r>
+      <w:r>
+        <w:t xml:space="preserve">dev-msg-node-matrix</w:t>
+      </w:r>
+      <w:r>
+        <w:t xml:space="preserve">”</w:t>
+      </w:r>
+      <w:r>
+        <w:t xml:space="preserve"> </w:t>
+      </w:r>
+      <w:r>
+        <w:t xml:space="preserve">GitHub repository is structured as follows:</w:t>
       </w:r>
     </w:p>
     <w:p>
@@ -6844,7 +7054,7 @@
         <w:t xml:space="preserve"> </w:t>
       </w:r>
       <w:r>
-        <w:t xml:space="preserve">... The node.js sources for the MatrixMN</w:t>
+        <w:t xml:space="preserve">… The node.js sources for the MatrixMN</w:t>
       </w:r>
     </w:p>
     <w:p>
@@ -6865,7 +7075,7 @@
         <w:t xml:space="preserve"> </w:t>
       </w:r>
       <w:r>
-        <w:t xml:space="preserve">... The sources for the Protocol stub</w:t>
+        <w:t xml:space="preserve">… The sources for the Protocol stub</w:t>
       </w:r>
     </w:p>
     <w:p>
@@ -6886,7 +7096,7 @@
         <w:t xml:space="preserve"> </w:t>
       </w:r>
       <w:r>
-        <w:t xml:space="preserve">... Scripts and additional files required for the</w:t>
+        <w:t xml:space="preserve">… Scripts and additional files required for the</w:t>
       </w:r>
       <w:r>
         <w:t xml:space="preserve"> </w:t>
@@ -6913,7 +7123,7 @@
         <w:t xml:space="preserve"> </w:t>
       </w:r>
       <w:r>
-        <w:t xml:space="preserve">... Test cases for the Matrix Message Node</w:t>
+        <w:t xml:space="preserve">… Test cases for the Matrix Message Node</w:t>
       </w:r>
     </w:p>
     <w:p>
@@ -6937,7 +7147,25 @@
         <w:t xml:space="preserve"> </w:t>
       </w:r>
       <w:r>
-        <w:t xml:space="preserve">the steps described in the "User View" chapter before. With the</w:t>
+        <w:t xml:space="preserve">the steps described in the</w:t>
+      </w:r>
+      <w:r>
+        <w:t xml:space="preserve"> </w:t>
+      </w:r>
+      <w:r>
+        <w:t xml:space="preserve">“</w:t>
+      </w:r>
+      <w:r>
+        <w:t xml:space="preserve">User View</w:t>
+      </w:r>
+      <w:r>
+        <w:t xml:space="preserve">”</w:t>
+      </w:r>
+      <w:r>
+        <w:t xml:space="preserve"> </w:t>
+      </w:r>
+      <w:r>
+        <w:t xml:space="preserve">chapter before. With the</w:t>
       </w:r>
       <w:r>
         <w:t xml:space="preserve"> </w:t>
@@ -7070,7 +7298,25 @@
         </w:numPr>
       </w:pPr>
       <w:r>
-        <w:t xml:space="preserve">and search for the ip address corresponding to the "docker0" bridge</w:t>
+        <w:t xml:space="preserve">and search for the ip address corresponding to the</w:t>
+      </w:r>
+      <w:r>
+        <w:t xml:space="preserve"> </w:t>
+      </w:r>
+      <w:r>
+        <w:t xml:space="preserve">“</w:t>
+      </w:r>
+      <w:r>
+        <w:t xml:space="preserve">docker0</w:t>
+      </w:r>
+      <w:r>
+        <w:t xml:space="preserve">”</w:t>
+      </w:r>
+      <w:r>
+        <w:t xml:space="preserve"> </w:t>
+      </w:r>
+      <w:r>
+        <w:t xml:space="preserve">bridge</w:t>
       </w:r>
       <w:r>
         <w:t xml:space="preserve"> </w:t>
@@ -7230,7 +7476,22 @@
         <w:t xml:space="preserve"> </w:t>
       </w:r>
       <w:r>
-        <w:t xml:space="preserve">rethink-mn-registration.yaml back to "localhost", stop the docker</w:t>
+        <w:t xml:space="preserve">rethink-mn-registration.yaml back to</w:t>
+      </w:r>
+      <w:r>
+        <w:t xml:space="preserve"> </w:t>
+      </w:r>
+      <w:r>
+        <w:t xml:space="preserve">“</w:t>
+      </w:r>
+      <w:r>
+        <w:t xml:space="preserve">localhost</w:t>
+      </w:r>
+      <w:r>
+        <w:t xml:space="preserve">”</w:t>
+      </w:r>
+      <w:r>
+        <w:t xml:space="preserve">, stop the docker</w:t>
       </w:r>
       <w:r>
         <w:t xml:space="preserve"> </w:t>
@@ -7505,7 +7766,7 @@
         <w:t xml:space="preserve"> </w:t>
       </w:r>
       <w:r>
-        <w:t xml:space="preserve">choose to use one of the SDK's, which are available for a lot of</w:t>
+        <w:t xml:space="preserve">choose to use one of the SDK’s, which are available for a lot of</w:t>
       </w:r>
       <w:r>
         <w:t xml:space="preserve"> </w:t>
@@ -7517,7 +7778,7 @@
         <w:t xml:space="preserve"> </w:t>
       </w:r>
       <w:r>
-        <w:t xml:space="preserve">Python, NodeJS etc. These SDK's abstract the REST API and provide a lot</w:t>
+        <w:t xml:space="preserve">Python, NodeJS etc. These SDK’s abstract the REST API and provide a lot</w:t>
       </w:r>
       <w:r>
         <w:t xml:space="preserve"> </w:t>
@@ -7598,16 +7859,7 @@
         <w:t xml:space="preserve"> </w:t>
       </w:r>
       <w:r>
-        <w:t xml:space="preserve">(</w:t>
-      </w:r>
-      <w:r>
-        <w:rPr>
-          <w:b/>
-        </w:rPr>
-        <w:t xml:space="preserve">???</w:t>
-      </w:r>
-      <w:r>
-        <w:t xml:space="preserve">)</w:t>
+        <w:t xml:space="preserve">@sota-messaging-matrix-dataflows</w:t>
       </w:r>
       <w:r>
         <w:t xml:space="preserve">: Main data flow in a matrix</w:t>
@@ -7678,7 +7930,16 @@
         <w:t xml:space="preserve"> </w:t>
       </w:r>
       <w:r>
-        <w:t xml:space="preserve">"communication rooms", which behave like a chat room. This concept</w:t>
+        <w:t xml:space="preserve">“</w:t>
+      </w:r>
+      <w:r>
+        <w:t xml:space="preserve">communication rooms</w:t>
+      </w:r>
+      <w:r>
+        <w:t xml:space="preserve">”</w:t>
+      </w:r>
+      <w:r>
+        <w:t xml:space="preserve">, which behave like a chat room. This concept</w:t>
       </w:r>
       <w:r>
         <w:t xml:space="preserve"> </w:t>
@@ -7777,7 +8038,25 @@
         <w:t xml:space="preserve"> </w:t>
       </w:r>
       <w:r>
-        <w:t xml:space="preserve">purposes, but also for the implementation of "breakout" communication to</w:t>
+        <w:t xml:space="preserve">purposes, but also for the implementation of</w:t>
+      </w:r>
+      <w:r>
+        <w:t xml:space="preserve"> </w:t>
+      </w:r>
+      <w:r>
+        <w:t xml:space="preserve">“</w:t>
+      </w:r>
+      <w:r>
+        <w:t xml:space="preserve">breakout</w:t>
+      </w:r>
+      <w:r>
+        <w:t xml:space="preserve">”</w:t>
+      </w:r>
+      <w:r>
+        <w:t xml:space="preserve"> </w:t>
+      </w:r>
+      <w:r>
+        <w:t xml:space="preserve">communication to</w:t>
       </w:r>
       <w:r>
         <w:t xml:space="preserve"> </w:t>
@@ -7867,7 +8146,7 @@
         <w:t xml:space="preserve"> </w:t>
       </w:r>
       <w:r>
-        <w:t xml:space="preserve">new surrounding developments and projects. However, the provided API's</w:t>
+        <w:t xml:space="preserve">new surrounding developments and projects. However, the provided API’s</w:t>
       </w:r>
       <w:r>
         <w:t xml:space="preserve"> </w:t>
@@ -7885,7 +8164,7 @@
         <w:t xml:space="preserve"> </w:t>
       </w:r>
       <w:r>
-        <w:t xml:space="preserve">Matrix based messaging node was made: - Don't touch the core of the</w:t>
+        <w:t xml:space="preserve">Matrix based messaging node was made: - Don’t touch the core of the</w:t>
       </w:r>
       <w:r>
         <w:t xml:space="preserve"> </w:t>
@@ -7897,7 +8176,7 @@
         <w:t xml:space="preserve"> </w:t>
       </w:r>
       <w:r>
-        <w:t xml:space="preserve">API's to add the required functionalities!</w:t>
+        <w:t xml:space="preserve">API’s to add the required functionalities!</w:t>
       </w:r>
     </w:p>
     <w:p>
@@ -8057,36 +8336,84 @@
         <w:t xml:space="preserve"> </w:t>
       </w:r>
       <w:r>
-        <w:t xml:space="preserve">Messaging Node were identified: - The Messaging node must support an</w:t>
-      </w:r>
-      <w:r>
-        <w:t xml:space="preserve"> </w:t>
-      </w:r>
-      <w:r>
-        <w:t xml:space="preserve">automatic provisioning of Matrix users on-the-fly. - The message routing</w:t>
-      </w:r>
-      <w:r>
-        <w:t xml:space="preserve"> </w:t>
-      </w:r>
-      <w:r>
-        <w:t xml:space="preserve">must not depend on fully established room relationships between the</w:t>
-      </w:r>
-      <w:r>
-        <w:t xml:space="preserve"> </w:t>
-      </w:r>
-      <w:r>
-        <w:t xml:space="preserve">matrix users that correspond with the "from" and "to" addresses of a</w:t>
-      </w:r>
-      <w:r>
-        <w:t xml:space="preserve"> </w:t>
-      </w:r>
-      <w:r>
-        <w:t xml:space="preserve">retHINK message.</w:t>
-      </w:r>
-    </w:p>
-    <w:p>
-      <w:pPr>
-        <w:pStyle w:val="BodyText"/>
+        <w:t xml:space="preserve">Messaging Node were identified:</w:t>
+      </w:r>
+    </w:p>
+    <w:p>
+      <w:pPr>
+        <w:pStyle w:val="Compact"/>
+        <w:numPr>
+          <w:numId w:val="1025"/>
+          <w:ilvl w:val="0"/>
+        </w:numPr>
+      </w:pPr>
+      <w:r>
+        <w:t xml:space="preserve">The Messaging node must support an automatic provisioning of Matrix</w:t>
+      </w:r>
+      <w:r>
+        <w:t xml:space="preserve"> </w:t>
+      </w:r>
+      <w:r>
+        <w:t xml:space="preserve">users on-the-fly.</w:t>
+      </w:r>
+    </w:p>
+    <w:p>
+      <w:pPr>
+        <w:pStyle w:val="Compact"/>
+        <w:numPr>
+          <w:numId w:val="1025"/>
+          <w:ilvl w:val="0"/>
+        </w:numPr>
+      </w:pPr>
+      <w:r>
+        <w:t xml:space="preserve">The message routing must not depend on fully established room</w:t>
+      </w:r>
+      <w:r>
+        <w:t xml:space="preserve"> </w:t>
+      </w:r>
+      <w:r>
+        <w:t xml:space="preserve">relationships between the matrix users that correspond with the</w:t>
+      </w:r>
+      <w:r>
+        <w:t xml:space="preserve"> </w:t>
+      </w:r>
+      <w:r>
+        <w:t xml:space="preserve">“</w:t>
+      </w:r>
+      <w:r>
+        <w:t xml:space="preserve">from</w:t>
+      </w:r>
+      <w:r>
+        <w:t xml:space="preserve">”</w:t>
+      </w:r>
+      <w:r>
+        <w:t xml:space="preserve"> </w:t>
+      </w:r>
+      <w:r>
+        <w:t xml:space="preserve">and</w:t>
+      </w:r>
+      <w:r>
+        <w:t xml:space="preserve"> </w:t>
+      </w:r>
+      <w:r>
+        <w:t xml:space="preserve">“</w:t>
+      </w:r>
+      <w:r>
+        <w:t xml:space="preserve">to</w:t>
+      </w:r>
+      <w:r>
+        <w:t xml:space="preserve">”</w:t>
+      </w:r>
+      <w:r>
+        <w:t xml:space="preserve"> </w:t>
+      </w:r>
+      <w:r>
+        <w:t xml:space="preserve">addresses of a retHINK message.</w:t>
+      </w:r>
+    </w:p>
+    <w:p>
+      <w:pPr>
+        <w:pStyle w:val="FirstParagraph"/>
       </w:pPr>
       <w:r>
         <w:t xml:space="preserve">These 5 decisions guided the architecture approach that is described in</w:t>
@@ -8242,16 +8569,7 @@
         <w:t xml:space="preserve"> </w:t>
       </w:r>
       <w:r>
-        <w:t xml:space="preserve">(</w:t>
-      </w:r>
-      <w:r>
-        <w:rPr>
-          <w:b/>
-        </w:rPr>
-        <w:t xml:space="preserve">???</w:t>
-      </w:r>
-      <w:r>
-        <w:t xml:space="preserve">)</w:t>
+        <w:t xml:space="preserve">@matrix-address-allocation</w:t>
       </w:r>
     </w:p>
     <w:p>
@@ -8277,7 +8595,7 @@
         <w:t xml:space="preserve"> </w:t>
       </w:r>
       <w:r>
-        <w:t xml:space="preserve">standard client API's.</w:t>
+        <w:t xml:space="preserve">standard client API’s.</w:t>
       </w:r>
     </w:p>
     <w:p>
@@ -8455,7 +8773,7 @@
       <w:pPr>
         <w:pStyle w:val="Compact"/>
         <w:numPr>
-          <w:numId w:val="1025"/>
+          <w:numId w:val="1026"/>
           <w:ilvl w:val="0"/>
         </w:numPr>
       </w:pPr>
@@ -8473,7 +8791,7 @@
       <w:pPr>
         <w:pStyle w:val="Compact"/>
         <w:numPr>
-          <w:numId w:val="1025"/>
+          <w:numId w:val="1026"/>
           <w:ilvl w:val="0"/>
         </w:numPr>
       </w:pPr>
@@ -8485,7 +8803,7 @@
       <w:pPr>
         <w:pStyle w:val="Compact"/>
         <w:numPr>
-          <w:numId w:val="1025"/>
+          <w:numId w:val="1026"/>
           <w:ilvl w:val="0"/>
         </w:numPr>
       </w:pPr>
@@ -8503,7 +8821,7 @@
       <w:pPr>
         <w:pStyle w:val="Compact"/>
         <w:numPr>
-          <w:numId w:val="1025"/>
+          <w:numId w:val="1026"/>
           <w:ilvl w:val="0"/>
         </w:numPr>
       </w:pPr>
@@ -8521,7 +8839,7 @@
       <w:pPr>
         <w:pStyle w:val="Compact"/>
         <w:numPr>
-          <w:numId w:val="1025"/>
+          <w:numId w:val="1026"/>
           <w:ilvl w:val="0"/>
         </w:numPr>
       </w:pPr>
@@ -8539,7 +8857,7 @@
       <w:pPr>
         <w:pStyle w:val="Compact"/>
         <w:numPr>
-          <w:numId w:val="1025"/>
+          <w:numId w:val="1026"/>
           <w:ilvl w:val="0"/>
         </w:numPr>
       </w:pPr>
@@ -8557,7 +8875,7 @@
       <w:pPr>
         <w:pStyle w:val="Compact"/>
         <w:numPr>
-          <w:numId w:val="1025"/>
+          <w:numId w:val="1026"/>
           <w:ilvl w:val="0"/>
         </w:numPr>
       </w:pPr>
@@ -8575,7 +8893,7 @@
       <w:pPr>
         <w:pStyle w:val="Compact"/>
         <w:numPr>
-          <w:numId w:val="1025"/>
+          <w:numId w:val="1026"/>
           <w:ilvl w:val="0"/>
         </w:numPr>
       </w:pPr>
@@ -8618,7 +8936,25 @@
         <w:t xml:space="preserve"> </w:t>
       </w:r>
       <w:r>
-        <w:t xml:space="preserve">that the AS acts as a "man-in-the-middle" between sender and receiver.</w:t>
+        <w:t xml:space="preserve">that the AS acts as a</w:t>
+      </w:r>
+      <w:r>
+        <w:t xml:space="preserve"> </w:t>
+      </w:r>
+      <w:r>
+        <w:t xml:space="preserve">“</w:t>
+      </w:r>
+      <w:r>
+        <w:t xml:space="preserve">man-in-the-middle</w:t>
+      </w:r>
+      <w:r>
+        <w:t xml:space="preserve">”</w:t>
+      </w:r>
+      <w:r>
+        <w:t xml:space="preserve"> </w:t>
+      </w:r>
+      <w:r>
+        <w:t xml:space="preserve">between sender and receiver.</w:t>
       </w:r>
       <w:r>
         <w:t xml:space="preserve"> </w:t>
@@ -8644,7 +8980,16 @@
         <w:t xml:space="preserve"> </w:t>
       </w:r>
       <w:r>
-        <w:t xml:space="preserve">"#_rethink_". The AS is configured to monitor such rooms. Every</w:t>
+        <w:t xml:space="preserve">“</w:t>
+      </w:r>
+      <w:r>
+        <w:t xml:space="preserve">#_rethink_</w:t>
+      </w:r>
+      <w:r>
+        <w:t xml:space="preserve">”</w:t>
+      </w:r>
+      <w:r>
+        <w:t xml:space="preserve">. The AS is configured to monitor such rooms. Every</w:t>
       </w:r>
       <w:r>
         <w:t xml:space="preserve"> </w:t>
@@ -8674,7 +9019,16 @@
         <w:t xml:space="preserve"> </w:t>
       </w:r>
       <w:r>
-        <w:t xml:space="preserve">"to"-field of the message. The Matrix client, that is the owner of the</w:t>
+        <w:t xml:space="preserve">“</w:t>
+      </w:r>
+      <w:r>
+        <w:t xml:space="preserve">to</w:t>
+      </w:r>
+      <w:r>
+        <w:t xml:space="preserve">”</w:t>
+      </w:r>
+      <w:r>
+        <w:t xml:space="preserve">-field of the message. The Matrix client, that is the owner of the</w:t>
       </w:r>
       <w:r>
         <w:t xml:space="preserve"> </w:t>
@@ -8755,16 +9109,7 @@
         <w:t xml:space="preserve"> </w:t>
       </w:r>
       <w:r>
-        <w:t xml:space="preserve">(</w:t>
-      </w:r>
-      <w:r>
-        <w:rPr>
-          <w:b/>
-        </w:rPr>
-        <w:t xml:space="preserve">???</w:t>
-      </w:r>
-      <w:r>
-        <w:t xml:space="preserve">)</w:t>
+        <w:t xml:space="preserve">@matrix-message-routing</w:t>
       </w:r>
     </w:p>
     <w:p>
@@ -8791,12 +9136,12 @@
       <w:pPr>
         <w:pStyle w:val="Compact"/>
         <w:numPr>
-          <w:numId w:val="1026"/>
+          <w:numId w:val="1027"/>
           <w:ilvl w:val="0"/>
         </w:numPr>
       </w:pPr>
       <w:r>
-        <w:t xml:space="preserve">1-2: Runtime B sends a message (e.g. an call invitation) via the</w:t>
+        <w:t xml:space="preserve">1-2: Runtime B sends a message (e.g. an call invitation) via the</w:t>
       </w:r>
       <w:r>
         <w:t xml:space="preserve"> </w:t>
@@ -8809,7 +9154,7 @@
       <w:pPr>
         <w:pStyle w:val="Compact"/>
         <w:numPr>
-          <w:numId w:val="1026"/>
+          <w:numId w:val="1027"/>
           <w:ilvl w:val="0"/>
         </w:numPr>
       </w:pPr>
@@ -8827,18 +9172,45 @@
       <w:pPr>
         <w:pStyle w:val="Compact"/>
         <w:numPr>
-          <w:numId w:val="1026"/>
+          <w:numId w:val="1027"/>
           <w:ilvl w:val="0"/>
         </w:numPr>
       </w:pPr>
       <w:r>
-        <w:t xml:space="preserve">4: If the "from"-field is not for the own domain, a mapping of this</w:t>
-      </w:r>
-      <w:r>
-        <w:t xml:space="preserve"> </w:t>
-      </w:r>
-      <w:r>
-        <w:t xml:space="preserve">"from" address to the Matrix Client is created. This is required to</w:t>
+        <w:t xml:space="preserve">4: If the</w:t>
+      </w:r>
+      <w:r>
+        <w:t xml:space="preserve"> </w:t>
+      </w:r>
+      <w:r>
+        <w:t xml:space="preserve">“</w:t>
+      </w:r>
+      <w:r>
+        <w:t xml:space="preserve">from</w:t>
+      </w:r>
+      <w:r>
+        <w:t xml:space="preserve">”</w:t>
+      </w:r>
+      <w:r>
+        <w:t xml:space="preserve">-field is not for the own domain, a mapping of this</w:t>
+      </w:r>
+      <w:r>
+        <w:t xml:space="preserve"> </w:t>
+      </w:r>
+      <w:r>
+        <w:t xml:space="preserve">“</w:t>
+      </w:r>
+      <w:r>
+        <w:t xml:space="preserve">from</w:t>
+      </w:r>
+      <w:r>
+        <w:t xml:space="preserve">”</w:t>
+      </w:r>
+      <w:r>
+        <w:t xml:space="preserve"> </w:t>
+      </w:r>
+      <w:r>
+        <w:t xml:space="preserve">address to the Matrix Client is created. This is required to</w:t>
       </w:r>
       <w:r>
         <w:t xml:space="preserve"> </w:t>
@@ -8857,7 +9229,7 @@
       <w:pPr>
         <w:pStyle w:val="Compact"/>
         <w:numPr>
-          <w:numId w:val="1026"/>
+          <w:numId w:val="1027"/>
           <w:ilvl w:val="0"/>
         </w:numPr>
       </w:pPr>
@@ -8868,7 +9240,7 @@
         <w:t xml:space="preserve"> </w:t>
       </w:r>
       <w:r>
-        <w:t xml:space="preserve">responsible for B's connected Stub and this one sends it to its own</w:t>
+        <w:t xml:space="preserve">responsible for B’s connected Stub and this one sends it to its own</w:t>
       </w:r>
       <w:r>
         <w:t xml:space="preserve"> </w:t>
@@ -8881,7 +9253,7 @@
       <w:pPr>
         <w:pStyle w:val="Compact"/>
         <w:numPr>
-          <w:numId w:val="1026"/>
+          <w:numId w:val="1027"/>
           <w:ilvl w:val="0"/>
         </w:numPr>
       </w:pPr>
@@ -8905,7 +9277,7 @@
       <w:pPr>
         <w:pStyle w:val="Compact"/>
         <w:numPr>
-          <w:numId w:val="1026"/>
+          <w:numId w:val="1027"/>
           <w:ilvl w:val="0"/>
         </w:numPr>
       </w:pPr>
@@ -8916,19 +9288,19 @@
         <w:t xml:space="preserve"> </w:t>
       </w:r>
       <w:r>
-        <w:t xml:space="preserve">client A's individual room.</w:t>
+        <w:t xml:space="preserve">client A’s individual room.</w:t>
       </w:r>
     </w:p>
     <w:p>
       <w:pPr>
         <w:pStyle w:val="Compact"/>
         <w:numPr>
-          <w:numId w:val="1026"/>
+          <w:numId w:val="1027"/>
           <w:ilvl w:val="0"/>
         </w:numPr>
       </w:pPr>
       <w:r>
-        <w:t xml:space="preserve">11-12: The message is forwarded via A's Protocol stub to Runtime A</w:t>
+        <w:t xml:space="preserve">11-12: The message is forwarded via A’s Protocol stub to Runtime A</w:t>
       </w:r>
     </w:p>
     <w:p>
@@ -9260,7 +9632,7 @@
       <w:pPr>
         <w:pStyle w:val="Compact"/>
         <w:numPr>
-          <w:numId w:val="1027"/>
+          <w:numId w:val="1028"/>
           <w:ilvl w:val="0"/>
         </w:numPr>
       </w:pPr>
@@ -9272,7 +9644,7 @@
       <w:pPr>
         <w:pStyle w:val="Compact"/>
         <w:numPr>
-          <w:numId w:val="1027"/>
+          <w:numId w:val="1028"/>
           <w:ilvl w:val="0"/>
         </w:numPr>
       </w:pPr>
@@ -9284,7 +9656,7 @@
       <w:pPr>
         <w:pStyle w:val="Compact"/>
         <w:numPr>
-          <w:numId w:val="1027"/>
+          <w:numId w:val="1028"/>
           <w:ilvl w:val="0"/>
         </w:numPr>
       </w:pPr>
@@ -9313,7 +9685,7 @@
       <w:pPr>
         <w:pStyle w:val="Compact"/>
         <w:numPr>
-          <w:numId w:val="1027"/>
+          <w:numId w:val="1028"/>
           <w:ilvl w:val="0"/>
         </w:numPr>
       </w:pPr>
@@ -9336,7 +9708,7 @@
       <w:pPr>
         <w:pStyle w:val="Compact"/>
         <w:numPr>
-          <w:numId w:val="1027"/>
+          <w:numId w:val="1028"/>
           <w:ilvl w:val="0"/>
         </w:numPr>
       </w:pPr>
@@ -9422,7 +9794,7 @@
         <w:pStyle w:val="BodyText"/>
       </w:pPr>
       <w:r>
-        <w:t xml:space="preserve">Check the server configuration file for custom setting (url, port, ...)</w:t>
+        <w:t xml:space="preserve">Check the server configuration file for custom setting (url, port, …)</w:t>
       </w:r>
       <w:r>
         <w:t xml:space="preserve"> </w:t>
@@ -9616,7 +9988,7 @@
         <w:pStyle w:val="BodyText"/>
       </w:pPr>
       <w:r>
-        <w:t xml:space="preserve">For security consideration, it's advized to use a proxy (as describe in</w:t>
+        <w:t xml:space="preserve">For security consideration, it’s advized to use a proxy (as describe in</w:t>
       </w:r>
       <w:r>
         <w:t xml:space="preserve"> </w:t>
@@ -9628,7 +10000,7 @@
         <w:t xml:space="preserve"> </w:t>
       </w:r>
       <w:r>
-        <w:t xml:space="preserve">access to nodejs instance. It's recommanded to use NGinx server for that</w:t>
+        <w:t xml:space="preserve">access to nodejs instance. It’s recommanded to use NGinx server for that</w:t>
       </w:r>
       <w:r>
         <w:t xml:space="preserve"> </w:t>
@@ -9883,7 +10255,7 @@
         <w:pStyle w:val="BodyText"/>
       </w:pPr>
       <w:r>
-        <w:t xml:space="preserve">Server (config.js) &amp; tools (gulp, karma, etc...) configuration is</w:t>
+        <w:t xml:space="preserve">Server (config.js) &amp; tools (gulp, karma, etc…) configuration is</w:t>
       </w:r>
       <w:r>
         <w:t xml:space="preserve"> </w:t>
@@ -9953,7 +10325,7 @@
       <w:pPr>
         <w:pStyle w:val="Compact"/>
         <w:numPr>
-          <w:numId w:val="1028"/>
+          <w:numId w:val="1029"/>
           <w:ilvl w:val="0"/>
         </w:numPr>
       </w:pPr>
@@ -9976,7 +10348,7 @@
       <w:pPr>
         <w:pStyle w:val="Compact"/>
         <w:numPr>
-          <w:numId w:val="1028"/>
+          <w:numId w:val="1029"/>
           <w:ilvl w:val="0"/>
         </w:numPr>
       </w:pPr>
@@ -10092,7 +10464,7 @@
         <w:br w:type="textWrapping"/>
       </w:r>
       <w:r>
-        <w:t xml:space="preserve">... then start karma test runner (from main directory) :</w:t>
+        <w:t xml:space="preserve">… then start karma test runner (from main directory) :</w:t>
       </w:r>
       <w:r>
         <w:br w:type="textWrapping"/>
@@ -10184,12 +10556,12 @@
       <w:pPr>
         <w:pStyle w:val="Compact"/>
         <w:numPr>
-          <w:numId w:val="1029"/>
+          <w:numId w:val="1030"/>
           <w:ilvl w:val="0"/>
         </w:numPr>
       </w:pPr>
       <w:r>
-        <w:t xml:space="preserve">the protocol negociation (long-polling, websocket,etc...) with</w:t>
+        <w:t xml:space="preserve">the protocol negociation (long-polling, websocket,etc…) with</w:t>
       </w:r>
       <w:r>
         <w:t xml:space="preserve"> </w:t>
@@ -10202,7 +10574,7 @@
       <w:pPr>
         <w:pStyle w:val="Compact"/>
         <w:numPr>
-          <w:numId w:val="1029"/>
+          <w:numId w:val="1030"/>
           <w:ilvl w:val="0"/>
         </w:numPr>
       </w:pPr>
@@ -10214,7 +10586,7 @@
       <w:pPr>
         <w:pStyle w:val="Compact"/>
         <w:numPr>
-          <w:numId w:val="1029"/>
+          <w:numId w:val="1030"/>
           <w:ilvl w:val="0"/>
         </w:numPr>
       </w:pPr>
@@ -10226,7 +10598,7 @@
       <w:pPr>
         <w:pStyle w:val="Compact"/>
         <w:numPr>
-          <w:numId w:val="1029"/>
+          <w:numId w:val="1030"/>
           <w:ilvl w:val="0"/>
         </w:numPr>
       </w:pPr>
@@ -10238,7 +10610,7 @@
       <w:pPr>
         <w:pStyle w:val="Compact"/>
         <w:numPr>
-          <w:numId w:val="1029"/>
+          <w:numId w:val="1030"/>
           <w:ilvl w:val="0"/>
         </w:numPr>
       </w:pPr>
@@ -10309,7 +10681,7 @@
         <w:t xml:space="preserve"> </w:t>
       </w:r>
       <w:r>
-        <w:t xml:space="preserve">string, hashes, lists... It have a persistent mode, but it's mainly used</w:t>
+        <w:t xml:space="preserve">string, hashes, lists… It have a persistent mode, but it’s mainly used</w:t>
       </w:r>
       <w:r>
         <w:t xml:space="preserve"> </w:t>
@@ -10642,7 +11014,7 @@
         <w:t xml:space="preserve"> </w:t>
       </w:r>
       <w:r>
-        <w:t xml:space="preserve">instance containing Message, and dispatch to Client instance. It's also</w:t>
+        <w:t xml:space="preserve">instance containing Message, and dispatch to Client instance. It’s also</w:t>
       </w:r>
       <w:r>
         <w:t xml:space="preserve"> </w:t>
@@ -10652,12 +11024,11 @@
       </w:r>
     </w:p>
     <w:sectPr>
-      <w:headerReference w:type="even" r:id="rId9"/>
-      <w:headerReference w:type="default" r:id="rId8"/>
-      <w:footerReference w:type="even" r:id="rId11"/>
-      <w:footerReference w:type="default" r:id="rId13"/>
+      <w:headerReference w:type="even" r:id="rId8"/>
+      <w:headerReference w:type="default" r:id="rId9"/>
+      <w:footerReference w:type="even" r:id="rId12"/>
+      <w:footerReference w:type="default" r:id="rId11"/>
       <w:headerReference w:type="first" r:id="rId10"/>
-      <w:footerReference w:type="first" r:id="rId12"/>
       <w:pgSz w:w="11907" w:h="16840" w:code="9"/>
       <w:pgMar w:top="1418" w:right="1418" w:bottom="1418" w:left="1418" w:header="567" w:footer="397" w:gutter="0"/>
       <w:cols w:space="720"/>
@@ -10676,48 +11047,25 @@
     <w:r>
       <w:t xml:space="preserve">Page </w:t>
     </w:r>
-    <w:r>
-      <w:fldChar w:fldCharType="begin"/>
-    </w:r>
-    <w:r>
-      <w:instrText xml:space="preserve"> PAGE </w:instrText>
-    </w:r>
-    <w:r>
-      <w:fldChar w:fldCharType="separate"/>
-    </w:r>
-    <w:r>
-      <w:rPr>
-        <w:noProof/>
-      </w:rPr>
-      <w:t>8</w:t>
-    </w:r>
-    <w:r>
-      <w:fldChar w:fldCharType="end"/>
-    </w:r>
+    <w:fldSimple w:instr=" PAGE ">
+      <w:r>
+        <w:rPr>
+          <w:noProof/>
+        </w:rPr>
+        <w:t>28</w:t>
+      </w:r>
+    </w:fldSimple>
     <w:r>
       <w:t xml:space="preserve"> of (</w:t>
     </w:r>
-    <w:r>
-      <w:fldChar w:fldCharType="begin"/>
-    </w:r>
-    <w:r>
-      <w:instrText xml:space="preserve"> NUMPAGES </w:instrText>
-    </w:r>
-    <w:r>
-      <w:fldChar w:fldCharType="separate"/>
-    </w:r>
-    <w:r>
-      <w:rPr>
-        <w:noProof/>
-      </w:rPr>
-      <w:t>12</w:t>
-    </w:r>
-    <w:r>
-      <w:rPr>
-        <w:noProof/>
-      </w:rPr>
-      <w:fldChar w:fldCharType="end"/>
-    </w:r>
+    <w:fldSimple w:instr=" NUMPAGES ">
+      <w:r>
+        <w:rPr>
+          <w:noProof/>
+        </w:rPr>
+        <w:t>30</w:t>
+      </w:r>
+    </w:fldSimple>
     <w:r>
       <w:t xml:space="preserve">) </w:t>
     </w:r>
@@ -10731,10 +11079,7 @@
     </w:r>
     <w:proofErr w:type="spellEnd"/>
     <w:r>
-      <w:t xml:space="preserve"> consortium 201</w:t>
-    </w:r>
-    <w:r>
-      <w:t>5</w:t>
+      <w:t xml:space="preserve"> consortium 2015</w:t>
     </w:r>
   </w:p>
 </w:ftr>
@@ -10755,70 +11100,34 @@
     </w:r>
     <w:proofErr w:type="spellEnd"/>
     <w:r>
-      <w:t xml:space="preserve"> consortium 201</w:t>
-    </w:r>
-    <w:r>
-      <w:t>5</w:t>
+      <w:t xml:space="preserve"> consortium 2015</w:t>
     </w:r>
     <w:r>
       <w:tab/>
       <w:t xml:space="preserve">Page </w:t>
     </w:r>
-    <w:r>
-      <w:fldChar w:fldCharType="begin"/>
-    </w:r>
-    <w:r>
-      <w:instrText xml:space="preserve"> PAGE </w:instrText>
-    </w:r>
-    <w:r>
-      <w:fldChar w:fldCharType="separate"/>
-    </w:r>
-    <w:r>
-      <w:rPr>
-        <w:noProof/>
-      </w:rPr>
-      <w:t>9</w:t>
-    </w:r>
-    <w:r>
-      <w:fldChar w:fldCharType="end"/>
-    </w:r>
+    <w:fldSimple w:instr=" PAGE ">
+      <w:r>
+        <w:rPr>
+          <w:noProof/>
+        </w:rPr>
+        <w:t>29</w:t>
+      </w:r>
+    </w:fldSimple>
     <w:r>
       <w:t xml:space="preserve"> of (</w:t>
     </w:r>
-    <w:r>
-      <w:fldChar w:fldCharType="begin"/>
-    </w:r>
-    <w:r>
-      <w:instrText xml:space="preserve"> NUMPAGES </w:instrText>
-    </w:r>
-    <w:r>
-      <w:fldChar w:fldCharType="separate"/>
-    </w:r>
-    <w:r>
-      <w:rPr>
-        <w:noProof/>
-      </w:rPr>
-      <w:t>12</w:t>
-    </w:r>
-    <w:r>
-      <w:rPr>
-        <w:noProof/>
-      </w:rPr>
-      <w:fldChar w:fldCharType="end"/>
-    </w:r>
+    <w:fldSimple w:instr=" NUMPAGES ">
+      <w:r>
+        <w:rPr>
+          <w:noProof/>
+        </w:rPr>
+        <w:t>30</w:t>
+      </w:r>
+    </w:fldSimple>
     <w:r>
       <w:t xml:space="preserve">) </w:t>
     </w:r>
-  </w:p>
-</w:ftr>
-</file>
-
-<file path=word/footer3.xml><?xml version="1.0" encoding="utf-8"?>
-<w:ftr xmlns:ve="http://schemas.openxmlformats.org/markup-compatibility/2006" xmlns:o="urn:schemas-microsoft-com:office:office" xmlns:r="http://schemas.openxmlformats.org/officeDocument/2006/relationships" xmlns:m="http://schemas.openxmlformats.org/officeDocument/2006/math" xmlns:v="urn:schemas-microsoft-com:vml" xmlns:wp="http://schemas.openxmlformats.org/drawingml/2006/wordprocessingDrawing" xmlns:w10="urn:schemas-microsoft-com:office:word" xmlns:w="http://schemas.openxmlformats.org/wordprocessingml/2006/main" xmlns:wne="http://schemas.microsoft.com/office/word/2006/wordml">
-  <w:p>
-    <w:pPr>
-      <w:pStyle w:val="Footer"/>
-    </w:pPr>
   </w:p>
 </w:ftr>
 </file>
@@ -10910,6 +11219,197 @@
 <file path=word/numbering.xml><?xml version="1.0" encoding="utf-8"?>
 <w:numbering xmlns:ve="http://schemas.openxmlformats.org/markup-compatibility/2006" xmlns:o="urn:schemas-microsoft-com:office:office" xmlns:r="http://schemas.openxmlformats.org/officeDocument/2006/relationships" xmlns:m="http://schemas.openxmlformats.org/officeDocument/2006/math" xmlns:v="urn:schemas-microsoft-com:vml" xmlns:wp="http://schemas.openxmlformats.org/drawingml/2006/wordprocessingDrawing" xmlns:w10="urn:schemas-microsoft-com:office:word" xmlns:w="http://schemas.openxmlformats.org/wordprocessingml/2006/main" xmlns:wne="http://schemas.microsoft.com/office/word/2006/wordml">
   <w:abstractNum w:abstractNumId="0">
+    <w:nsid w:val="BC87517C"/>
+    <w:multiLevelType w:val="multilevel"/>
+    <w:tmpl w:val="D6E6AE1A"/>
+    <w:lvl w:ilvl="0">
+      <w:numFmt w:val="bullet"/>
+      <w:lvlText w:val=" "/>
+      <w:lvlJc w:val="left"/>
+      <w:pPr>
+        <w:tabs>
+          <w:tab w:val="num" w:pos="0"/>
+        </w:tabs>
+        <w:ind w:left="480" w:hanging="480"/>
+      </w:pPr>
+    </w:lvl>
+    <w:lvl w:ilvl="1">
+      <w:numFmt w:val="bullet"/>
+      <w:lvlText w:val=" "/>
+      <w:lvlJc w:val="left"/>
+      <w:pPr>
+        <w:tabs>
+          <w:tab w:val="num" w:pos="720"/>
+        </w:tabs>
+        <w:ind w:left="1200" w:hanging="480"/>
+      </w:pPr>
+    </w:lvl>
+    <w:lvl w:ilvl="2">
+      <w:numFmt w:val="bullet"/>
+      <w:lvlText w:val=" "/>
+      <w:lvlJc w:val="left"/>
+      <w:pPr>
+        <w:tabs>
+          <w:tab w:val="num" w:pos="1440"/>
+        </w:tabs>
+        <w:ind w:left="1920" w:hanging="480"/>
+      </w:pPr>
+    </w:lvl>
+    <w:lvl w:ilvl="3">
+      <w:numFmt w:val="bullet"/>
+      <w:lvlText w:val=" "/>
+      <w:lvlJc w:val="left"/>
+      <w:pPr>
+        <w:tabs>
+          <w:tab w:val="num" w:pos="2160"/>
+        </w:tabs>
+        <w:ind w:left="2640" w:hanging="480"/>
+      </w:pPr>
+    </w:lvl>
+    <w:lvl w:ilvl="4">
+      <w:numFmt w:val="bullet"/>
+      <w:lvlText w:val=" "/>
+      <w:lvlJc w:val="left"/>
+      <w:pPr>
+        <w:tabs>
+          <w:tab w:val="num" w:pos="2880"/>
+        </w:tabs>
+        <w:ind w:left="3360" w:hanging="480"/>
+      </w:pPr>
+    </w:lvl>
+    <w:lvl w:ilvl="5">
+      <w:numFmt w:val="bullet"/>
+      <w:lvlText w:val=" "/>
+      <w:lvlJc w:val="left"/>
+      <w:pPr>
+        <w:tabs>
+          <w:tab w:val="num" w:pos="3600"/>
+        </w:tabs>
+        <w:ind w:left="4080" w:hanging="480"/>
+      </w:pPr>
+    </w:lvl>
+    <w:lvl w:ilvl="6">
+      <w:numFmt w:val="bullet"/>
+      <w:lvlText w:val=" "/>
+      <w:lvlJc w:val="left"/>
+      <w:pPr>
+        <w:tabs>
+          <w:tab w:val="num" w:pos="4320"/>
+        </w:tabs>
+        <w:ind w:left="4800" w:hanging="480"/>
+      </w:pPr>
+    </w:lvl>
+    <w:lvl w:ilvl="7">
+      <w:numFmt w:val="decimal"/>
+      <w:lvlText w:val=""/>
+      <w:lvlJc w:val="left"/>
+    </w:lvl>
+    <w:lvl w:ilvl="8">
+      <w:numFmt w:val="decimal"/>
+      <w:lvlText w:val=""/>
+      <w:lvlJc w:val="left"/>
+    </w:lvl>
+  </w:abstractNum>
+  <w:abstractNum w:abstractNumId="1">
+    <w:nsid w:val="EB799109"/>
+    <w:multiLevelType w:val="multilevel"/>
+    <w:tmpl w:val="C1B247E8"/>
+    <w:lvl w:ilvl="0">
+      <w:start w:val="1"/>
+      <w:numFmt w:val="decimal"/>
+      <w:lvlText w:val="%1."/>
+      <w:lvlJc w:val="left"/>
+      <w:pPr>
+        <w:tabs>
+          <w:tab w:val="num" w:pos="0"/>
+        </w:tabs>
+        <w:ind w:left="480" w:hanging="480"/>
+      </w:pPr>
+    </w:lvl>
+    <w:lvl w:ilvl="1">
+      <w:start w:val="1"/>
+      <w:numFmt w:val="decimal"/>
+      <w:lvlText w:val="%2."/>
+      <w:lvlJc w:val="left"/>
+      <w:pPr>
+        <w:tabs>
+          <w:tab w:val="num" w:pos="720"/>
+        </w:tabs>
+        <w:ind w:left="1200" w:hanging="480"/>
+      </w:pPr>
+    </w:lvl>
+    <w:lvl w:ilvl="2">
+      <w:start w:val="1"/>
+      <w:numFmt w:val="decimal"/>
+      <w:lvlText w:val="%3."/>
+      <w:lvlJc w:val="left"/>
+      <w:pPr>
+        <w:tabs>
+          <w:tab w:val="num" w:pos="1440"/>
+        </w:tabs>
+        <w:ind w:left="1920" w:hanging="480"/>
+      </w:pPr>
+    </w:lvl>
+    <w:lvl w:ilvl="3">
+      <w:start w:val="1"/>
+      <w:numFmt w:val="decimal"/>
+      <w:lvlText w:val="%4."/>
+      <w:lvlJc w:val="left"/>
+      <w:pPr>
+        <w:tabs>
+          <w:tab w:val="num" w:pos="2160"/>
+        </w:tabs>
+        <w:ind w:left="2640" w:hanging="480"/>
+      </w:pPr>
+    </w:lvl>
+    <w:lvl w:ilvl="4">
+      <w:start w:val="1"/>
+      <w:numFmt w:val="decimal"/>
+      <w:lvlText w:val="%5."/>
+      <w:lvlJc w:val="left"/>
+      <w:pPr>
+        <w:tabs>
+          <w:tab w:val="num" w:pos="2880"/>
+        </w:tabs>
+        <w:ind w:left="3360" w:hanging="480"/>
+      </w:pPr>
+    </w:lvl>
+    <w:lvl w:ilvl="5">
+      <w:start w:val="1"/>
+      <w:numFmt w:val="decimal"/>
+      <w:lvlText w:val="%6."/>
+      <w:lvlJc w:val="left"/>
+      <w:pPr>
+        <w:tabs>
+          <w:tab w:val="num" w:pos="3600"/>
+        </w:tabs>
+        <w:ind w:left="4080" w:hanging="480"/>
+      </w:pPr>
+    </w:lvl>
+    <w:lvl w:ilvl="6">
+      <w:start w:val="1"/>
+      <w:numFmt w:val="decimal"/>
+      <w:lvlText w:val="%7."/>
+      <w:lvlJc w:val="left"/>
+      <w:pPr>
+        <w:tabs>
+          <w:tab w:val="num" w:pos="4320"/>
+        </w:tabs>
+        <w:ind w:left="4800" w:hanging="480"/>
+      </w:pPr>
+    </w:lvl>
+    <w:lvl w:ilvl="7">
+      <w:numFmt w:val="decimal"/>
+      <w:lvlText w:val=""/>
+      <w:lvlJc w:val="left"/>
+    </w:lvl>
+    <w:lvl w:ilvl="8">
+      <w:numFmt w:val="decimal"/>
+      <w:lvlText w:val=""/>
+      <w:lvlJc w:val="left"/>
+    </w:lvl>
+  </w:abstractNum>
+  <w:abstractNum w:abstractNumId="2">
     <w:nsid w:val="FFFFFF7C"/>
     <w:multiLevelType w:val="singleLevel"/>
     <w:tmpl w:val="250A5A96"/>
@@ -10927,7 +11427,7 @@
       </w:pPr>
     </w:lvl>
   </w:abstractNum>
-  <w:abstractNum w:abstractNumId="1">
+  <w:abstractNum w:abstractNumId="3">
     <w:nsid w:val="FFFFFF7D"/>
     <w:multiLevelType w:val="singleLevel"/>
     <w:tmpl w:val="9F24B110"/>
@@ -10945,7 +11445,7 @@
       </w:pPr>
     </w:lvl>
   </w:abstractNum>
-  <w:abstractNum w:abstractNumId="2">
+  <w:abstractNum w:abstractNumId="4">
     <w:nsid w:val="FFFFFF7E"/>
     <w:multiLevelType w:val="singleLevel"/>
     <w:tmpl w:val="826CD24C"/>
@@ -10966,7 +11466,7 @@
       </w:rPr>
     </w:lvl>
   </w:abstractNum>
-  <w:abstractNum w:abstractNumId="3">
+  <w:abstractNum w:abstractNumId="5">
     <w:nsid w:val="FFFFFF7F"/>
     <w:multiLevelType w:val="singleLevel"/>
     <w:tmpl w:val="64FA33A6"/>
@@ -10987,7 +11487,7 @@
       </w:rPr>
     </w:lvl>
   </w:abstractNum>
-  <w:abstractNum w:abstractNumId="4">
+  <w:abstractNum w:abstractNumId="6">
     <w:nsid w:val="FFFFFF80"/>
     <w:multiLevelType w:val="singleLevel"/>
     <w:tmpl w:val="41E8D584"/>
@@ -11008,7 +11508,7 @@
       </w:rPr>
     </w:lvl>
   </w:abstractNum>
-  <w:abstractNum w:abstractNumId="5">
+  <w:abstractNum w:abstractNumId="7">
     <w:nsid w:val="FFFFFF81"/>
     <w:multiLevelType w:val="singleLevel"/>
     <w:tmpl w:val="4B567A1E"/>
@@ -11029,7 +11529,7 @@
       </w:rPr>
     </w:lvl>
   </w:abstractNum>
-  <w:abstractNum w:abstractNumId="6">
+  <w:abstractNum w:abstractNumId="8">
     <w:nsid w:val="FFFFFF82"/>
     <w:multiLevelType w:val="singleLevel"/>
     <w:tmpl w:val="2BCEEB0C"/>
@@ -11050,7 +11550,7 @@
       </w:rPr>
     </w:lvl>
   </w:abstractNum>
-  <w:abstractNum w:abstractNumId="7">
+  <w:abstractNum w:abstractNumId="9">
     <w:nsid w:val="FFFFFF88"/>
     <w:multiLevelType w:val="singleLevel"/>
     <w:tmpl w:val="15F49FD6"/>
@@ -11071,7 +11571,7 @@
       </w:rPr>
     </w:lvl>
   </w:abstractNum>
-  <w:abstractNum w:abstractNumId="8">
+  <w:abstractNum w:abstractNumId="10">
     <w:nsid w:val="051E6DCD"/>
     <w:multiLevelType w:val="multilevel"/>
     <w:tmpl w:val="04090023"/>
@@ -11186,10 +11686,10 @@
       </w:pPr>
     </w:lvl>
   </w:abstractNum>
-  <w:abstractNum w:abstractNumId="9">
+  <w:abstractNum w:abstractNumId="11">
     <w:nsid w:val="0C571455"/>
     <w:multiLevelType w:val="multilevel"/>
-    <w:tmpl w:val="3094F0D0"/>
+    <w:tmpl w:val="22625FDA"/>
     <w:lvl w:ilvl="0">
       <w:start w:val="1"/>
       <w:numFmt w:val="upperLetter"/>
@@ -11331,7 +11831,7 @@
       </w:rPr>
     </w:lvl>
   </w:abstractNum>
-  <w:abstractNum w:abstractNumId="10">
+  <w:abstractNum w:abstractNumId="12">
     <w:nsid w:val="10890C64"/>
     <w:multiLevelType w:val="multilevel"/>
     <w:tmpl w:val="0409001D"/>
@@ -11445,7 +11945,7 @@
       </w:pPr>
     </w:lvl>
   </w:abstractNum>
-  <w:abstractNum w:abstractNumId="11">
+  <w:abstractNum w:abstractNumId="13">
     <w:nsid w:val="157E38E3"/>
     <w:multiLevelType w:val="multilevel"/>
     <w:tmpl w:val="0409001F"/>
@@ -11559,7 +12059,7 @@
       </w:pPr>
     </w:lvl>
   </w:abstractNum>
-  <w:abstractNum w:abstractNumId="12">
+  <w:abstractNum w:abstractNumId="14">
     <w:nsid w:val="44CB5C59"/>
     <w:multiLevelType w:val="multilevel"/>
     <w:tmpl w:val="0E0C541A"/>
@@ -11582,7 +12082,6 @@
     <w:lvl w:ilvl="1">
       <w:start w:val="1"/>
       <w:numFmt w:val="decimal"/>
-      <w:pStyle w:val="Heading2"/>
       <w:lvlText w:val="%1.%2"/>
       <w:lvlJc w:val="left"/>
       <w:pPr>
@@ -11598,7 +12097,6 @@
     <w:lvl w:ilvl="2">
       <w:start w:val="1"/>
       <w:numFmt w:val="decimal"/>
-      <w:pStyle w:val="Heading3"/>
       <w:lvlText w:val="%1.%2.%3"/>
       <w:lvlJc w:val="left"/>
       <w:pPr>
@@ -11614,7 +12112,6 @@
     <w:lvl w:ilvl="3">
       <w:start w:val="1"/>
       <w:numFmt w:val="decimal"/>
-      <w:pStyle w:val="Heading4"/>
       <w:lvlText w:val="%1.%2.%3.%4"/>
       <w:lvlJc w:val="left"/>
       <w:pPr>
@@ -11630,7 +12127,6 @@
     <w:lvl w:ilvl="4">
       <w:start w:val="1"/>
       <w:numFmt w:val="decimal"/>
-      <w:pStyle w:val="Heading5"/>
       <w:lvlText w:val="%1.%2.%3.%4.%5"/>
       <w:lvlJc w:val="left"/>
       <w:pPr>
@@ -11704,7 +12200,99 @@
       </w:rPr>
     </w:lvl>
   </w:abstractNum>
-  <w:abstractNum w:abstractNumId="13">
+  <w:abstractNum w:abstractNumId="15">
+    <w:nsid w:val="45659989"/>
+    <w:multiLevelType w:val="multilevel"/>
+    <w:tmpl w:val="BE94EBEE"/>
+    <w:lvl w:ilvl="0">
+      <w:numFmt w:val="bullet"/>
+      <w:lvlText w:val="•"/>
+      <w:lvlJc w:val="left"/>
+      <w:pPr>
+        <w:tabs>
+          <w:tab w:val="num" w:pos="0"/>
+        </w:tabs>
+        <w:ind w:left="480" w:hanging="480"/>
+      </w:pPr>
+    </w:lvl>
+    <w:lvl w:ilvl="1">
+      <w:numFmt w:val="bullet"/>
+      <w:lvlText w:val="–"/>
+      <w:lvlJc w:val="left"/>
+      <w:pPr>
+        <w:tabs>
+          <w:tab w:val="num" w:pos="720"/>
+        </w:tabs>
+        <w:ind w:left="1200" w:hanging="480"/>
+      </w:pPr>
+    </w:lvl>
+    <w:lvl w:ilvl="2">
+      <w:numFmt w:val="bullet"/>
+      <w:lvlText w:val="•"/>
+      <w:lvlJc w:val="left"/>
+      <w:pPr>
+        <w:tabs>
+          <w:tab w:val="num" w:pos="1440"/>
+        </w:tabs>
+        <w:ind w:left="1920" w:hanging="480"/>
+      </w:pPr>
+    </w:lvl>
+    <w:lvl w:ilvl="3">
+      <w:numFmt w:val="bullet"/>
+      <w:lvlText w:val="–"/>
+      <w:lvlJc w:val="left"/>
+      <w:pPr>
+        <w:tabs>
+          <w:tab w:val="num" w:pos="2160"/>
+        </w:tabs>
+        <w:ind w:left="2640" w:hanging="480"/>
+      </w:pPr>
+    </w:lvl>
+    <w:lvl w:ilvl="4">
+      <w:numFmt w:val="bullet"/>
+      <w:lvlText w:val="•"/>
+      <w:lvlJc w:val="left"/>
+      <w:pPr>
+        <w:tabs>
+          <w:tab w:val="num" w:pos="2880"/>
+        </w:tabs>
+        <w:ind w:left="3360" w:hanging="480"/>
+      </w:pPr>
+    </w:lvl>
+    <w:lvl w:ilvl="5">
+      <w:numFmt w:val="bullet"/>
+      <w:lvlText w:val="–"/>
+      <w:lvlJc w:val="left"/>
+      <w:pPr>
+        <w:tabs>
+          <w:tab w:val="num" w:pos="3600"/>
+        </w:tabs>
+        <w:ind w:left="4080" w:hanging="480"/>
+      </w:pPr>
+    </w:lvl>
+    <w:lvl w:ilvl="6">
+      <w:numFmt w:val="bullet"/>
+      <w:lvlText w:val="•"/>
+      <w:lvlJc w:val="left"/>
+      <w:pPr>
+        <w:tabs>
+          <w:tab w:val="num" w:pos="4320"/>
+        </w:tabs>
+        <w:ind w:left="4800" w:hanging="480"/>
+      </w:pPr>
+    </w:lvl>
+    <w:lvl w:ilvl="7">
+      <w:numFmt w:val="decimal"/>
+      <w:lvlText w:val=""/>
+      <w:lvlJc w:val="left"/>
+    </w:lvl>
+    <w:lvl w:ilvl="8">
+      <w:numFmt w:val="decimal"/>
+      <w:lvlText w:val=""/>
+      <w:lvlJc w:val="left"/>
+    </w:lvl>
+  </w:abstractNum>
+  <w:abstractNum w:abstractNumId="16">
     <w:nsid w:val="50447CF4"/>
     <w:multiLevelType w:val="hybridMultilevel"/>
     <w:tmpl w:val="3E021BD8"/>
@@ -11845,7 +12433,7 @@
       </w:rPr>
     </w:lvl>
   </w:abstractNum>
-  <w:abstractNum w:abstractNumId="14">
+  <w:abstractNum w:abstractNumId="17">
     <w:nsid w:val="58E62BDB"/>
     <w:multiLevelType w:val="hybridMultilevel"/>
     <w:tmpl w:val="ED6A7DF2"/>
@@ -11986,7 +12574,7 @@
       </w:rPr>
     </w:lvl>
   </w:abstractNum>
-  <w:abstractNum w:abstractNumId="15">
+  <w:abstractNum w:abstractNumId="18">
     <w:nsid w:val="742201D1"/>
     <w:multiLevelType w:val="hybridMultilevel"/>
     <w:tmpl w:val="D73A6180"/>
@@ -12103,10 +12691,10 @@
       </w:pPr>
     </w:lvl>
   </w:abstractNum>
-  <w:abstractNum w:abstractNumId="16">
+  <w:abstractNum w:abstractNumId="19">
     <w:nsid w:val="768109AE"/>
     <w:multiLevelType w:val="multilevel"/>
-    <w:tmpl w:val="57A4B324"/>
+    <w:tmpl w:val="415231AC"/>
     <w:lvl w:ilvl="0">
       <w:start w:val="1"/>
       <w:numFmt w:val="upperRoman"/>
@@ -12249,7 +12837,7 @@
     </w:lvl>
   </w:abstractNum>
   <w:abstractNum w:abstractNumId="990">
-    <w:nsid w:val="9791f264"/>
+    <w:nsid w:val="d9ab7eae"/>
     <w:multiLevelType w:val="multilevel"/>
     <w:lvl w:ilvl="0">
       <w:numFmt w:val="bullet"/>
@@ -12330,7 +12918,7 @@
     </w:lvl>
   </w:abstractNum>
   <w:abstractNum w:abstractNumId="991">
-    <w:nsid w:val="f5afc19a"/>
+    <w:nsid w:val="8ab4d798"/>
     <w:multiLevelType w:val="multilevel"/>
     <w:lvl w:ilvl="0">
       <w:numFmt w:val="bullet"/>
@@ -12411,7 +12999,7 @@
     </w:lvl>
   </w:abstractNum>
   <w:abstractNum w:abstractNumId="99411">
-    <w:nsid w:val="ff3615fb"/>
+    <w:nsid w:val="527008eb"/>
     <w:multiLevelType w:val="multilevel"/>
     <w:lvl w:ilvl="0">
       <w:start w:val="1"/>
@@ -12499,55 +13087,382 @@
     </w:lvl>
   </w:abstractNum>
   <w:num w:numId="1">
+    <w:abstractNumId w:val="13"/>
+  </w:num>
+  <w:num w:numId="2">
+    <w:abstractNumId w:val="12"/>
+  </w:num>
+  <w:num w:numId="3">
     <w:abstractNumId w:val="11"/>
   </w:num>
-  <w:num w:numId="2">
+  <w:num w:numId="4">
     <w:abstractNumId w:val="10"/>
   </w:num>
-  <w:num w:numId="3">
+  <w:num w:numId="5">
+    <w:abstractNumId w:val="14"/>
+  </w:num>
+  <w:num w:numId="6">
+    <w:abstractNumId w:val="19"/>
+  </w:num>
+  <w:num w:numId="7">
+    <w:abstractNumId w:val="17"/>
+  </w:num>
+  <w:num w:numId="8">
+    <w:abstractNumId w:val="16"/>
+  </w:num>
+  <w:num w:numId="9">
+    <w:abstractNumId w:val="8"/>
+  </w:num>
+  <w:num w:numId="10">
+    <w:abstractNumId w:val="7"/>
+  </w:num>
+  <w:num w:numId="11">
+    <w:abstractNumId w:val="6"/>
+  </w:num>
+  <w:num w:numId="12">
     <w:abstractNumId w:val="9"/>
   </w:num>
-  <w:num w:numId="4">
-    <w:abstractNumId w:val="8"/>
-  </w:num>
-  <w:num w:numId="5">
-    <w:abstractNumId w:val="12"/>
-  </w:num>
-  <w:num w:numId="6">
-    <w:abstractNumId w:val="16"/>
-  </w:num>
-  <w:num w:numId="7">
-    <w:abstractNumId w:val="14"/>
-  </w:num>
-  <w:num w:numId="8">
-    <w:abstractNumId w:val="13"/>
-  </w:num>
-  <w:num w:numId="9">
-    <w:abstractNumId w:val="6"/>
-  </w:num>
-  <w:num w:numId="10">
+  <w:num w:numId="13">
     <w:abstractNumId w:val="5"/>
   </w:num>
-  <w:num w:numId="11">
+  <w:num w:numId="14">
     <w:abstractNumId w:val="4"/>
   </w:num>
-  <w:num w:numId="12">
-    <w:abstractNumId w:val="7"/>
-  </w:num>
-  <w:num w:numId="13">
+  <w:num w:numId="15">
     <w:abstractNumId w:val="3"/>
   </w:num>
-  <w:num w:numId="14">
+  <w:num w:numId="16">
     <w:abstractNumId w:val="2"/>
   </w:num>
-  <w:num w:numId="15">
-    <w:abstractNumId w:val="1"/>
+  <w:num w:numId="17">
+    <w:abstractNumId w:val="18"/>
   </w:num>
-  <w:num w:numId="16">
+  <w:num w:numId="18">
     <w:abstractNumId w:val="0"/>
   </w:num>
-  <w:num w:numId="17">
+  <w:num w:numId="19">
     <w:abstractNumId w:val="15"/>
+  </w:num>
+  <w:num w:numId="20">
+    <w:abstractNumId w:val="1"/>
+    <w:lvlOverride w:ilvl="0">
+      <w:startOverride w:val="1"/>
+    </w:lvlOverride>
+    <w:lvlOverride w:ilvl="1">
+      <w:startOverride w:val="1"/>
+    </w:lvlOverride>
+    <w:lvlOverride w:ilvl="2">
+      <w:startOverride w:val="1"/>
+    </w:lvlOverride>
+    <w:lvlOverride w:ilvl="3">
+      <w:startOverride w:val="1"/>
+    </w:lvlOverride>
+    <w:lvlOverride w:ilvl="4">
+      <w:startOverride w:val="1"/>
+    </w:lvlOverride>
+    <w:lvlOverride w:ilvl="5">
+      <w:startOverride w:val="1"/>
+    </w:lvlOverride>
+    <w:lvlOverride w:ilvl="6">
+      <w:startOverride w:val="1"/>
+    </w:lvlOverride>
+  </w:num>
+  <w:num w:numId="21">
+    <w:abstractNumId w:val="1"/>
+    <w:lvlOverride w:ilvl="0">
+      <w:startOverride w:val="1"/>
+    </w:lvlOverride>
+    <w:lvlOverride w:ilvl="1">
+      <w:startOverride w:val="1"/>
+    </w:lvlOverride>
+    <w:lvlOverride w:ilvl="2">
+      <w:startOverride w:val="1"/>
+    </w:lvlOverride>
+    <w:lvlOverride w:ilvl="3">
+      <w:startOverride w:val="1"/>
+    </w:lvlOverride>
+    <w:lvlOverride w:ilvl="4">
+      <w:startOverride w:val="1"/>
+    </w:lvlOverride>
+    <w:lvlOverride w:ilvl="5">
+      <w:startOverride w:val="1"/>
+    </w:lvlOverride>
+    <w:lvlOverride w:ilvl="6">
+      <w:startOverride w:val="1"/>
+    </w:lvlOverride>
+  </w:num>
+  <w:num w:numId="22">
+    <w:abstractNumId w:val="15"/>
+  </w:num>
+  <w:num w:numId="23">
+    <w:abstractNumId w:val="15"/>
+  </w:num>
+  <w:num w:numId="24">
+    <w:abstractNumId w:val="1"/>
+    <w:lvlOverride w:ilvl="0">
+      <w:startOverride w:val="1"/>
+    </w:lvlOverride>
+    <w:lvlOverride w:ilvl="1">
+      <w:startOverride w:val="1"/>
+    </w:lvlOverride>
+    <w:lvlOverride w:ilvl="2">
+      <w:startOverride w:val="1"/>
+    </w:lvlOverride>
+    <w:lvlOverride w:ilvl="3">
+      <w:startOverride w:val="1"/>
+    </w:lvlOverride>
+    <w:lvlOverride w:ilvl="4">
+      <w:startOverride w:val="1"/>
+    </w:lvlOverride>
+    <w:lvlOverride w:ilvl="5">
+      <w:startOverride w:val="1"/>
+    </w:lvlOverride>
+    <w:lvlOverride w:ilvl="6">
+      <w:startOverride w:val="1"/>
+    </w:lvlOverride>
+  </w:num>
+  <w:num w:numId="25">
+    <w:abstractNumId w:val="15"/>
+  </w:num>
+  <w:num w:numId="26">
+    <w:abstractNumId w:val="15"/>
+  </w:num>
+  <w:num w:numId="27">
+    <w:abstractNumId w:val="15"/>
+  </w:num>
+  <w:num w:numId="28">
+    <w:abstractNumId w:val="15"/>
+  </w:num>
+  <w:num w:numId="29">
+    <w:abstractNumId w:val="1"/>
+    <w:lvlOverride w:ilvl="0">
+      <w:startOverride w:val="1"/>
+    </w:lvlOverride>
+    <w:lvlOverride w:ilvl="1">
+      <w:startOverride w:val="1"/>
+    </w:lvlOverride>
+    <w:lvlOverride w:ilvl="2">
+      <w:startOverride w:val="1"/>
+    </w:lvlOverride>
+    <w:lvlOverride w:ilvl="3">
+      <w:startOverride w:val="1"/>
+    </w:lvlOverride>
+    <w:lvlOverride w:ilvl="4">
+      <w:startOverride w:val="1"/>
+    </w:lvlOverride>
+    <w:lvlOverride w:ilvl="5">
+      <w:startOverride w:val="1"/>
+    </w:lvlOverride>
+    <w:lvlOverride w:ilvl="6">
+      <w:startOverride w:val="1"/>
+    </w:lvlOverride>
+  </w:num>
+  <w:num w:numId="30">
+    <w:abstractNumId w:val="15"/>
+  </w:num>
+  <w:num w:numId="31">
+    <w:abstractNumId w:val="15"/>
+  </w:num>
+  <w:num w:numId="32">
+    <w:abstractNumId w:val="1"/>
+    <w:lvlOverride w:ilvl="0">
+      <w:startOverride w:val="1"/>
+    </w:lvlOverride>
+    <w:lvlOverride w:ilvl="1">
+      <w:startOverride w:val="1"/>
+    </w:lvlOverride>
+    <w:lvlOverride w:ilvl="2">
+      <w:startOverride w:val="1"/>
+    </w:lvlOverride>
+    <w:lvlOverride w:ilvl="3">
+      <w:startOverride w:val="1"/>
+    </w:lvlOverride>
+    <w:lvlOverride w:ilvl="4">
+      <w:startOverride w:val="1"/>
+    </w:lvlOverride>
+    <w:lvlOverride w:ilvl="5">
+      <w:startOverride w:val="1"/>
+    </w:lvlOverride>
+    <w:lvlOverride w:ilvl="6">
+      <w:startOverride w:val="1"/>
+    </w:lvlOverride>
+  </w:num>
+  <w:num w:numId="33">
+    <w:abstractNumId w:val="1"/>
+    <w:lvlOverride w:ilvl="0">
+      <w:startOverride w:val="1"/>
+    </w:lvlOverride>
+    <w:lvlOverride w:ilvl="1">
+      <w:startOverride w:val="1"/>
+    </w:lvlOverride>
+    <w:lvlOverride w:ilvl="2">
+      <w:startOverride w:val="1"/>
+    </w:lvlOverride>
+    <w:lvlOverride w:ilvl="3">
+      <w:startOverride w:val="1"/>
+    </w:lvlOverride>
+    <w:lvlOverride w:ilvl="4">
+      <w:startOverride w:val="1"/>
+    </w:lvlOverride>
+    <w:lvlOverride w:ilvl="5">
+      <w:startOverride w:val="1"/>
+    </w:lvlOverride>
+    <w:lvlOverride w:ilvl="6">
+      <w:startOverride w:val="1"/>
+    </w:lvlOverride>
+  </w:num>
+  <w:num w:numId="34">
+    <w:abstractNumId w:val="1"/>
+    <w:lvlOverride w:ilvl="0">
+      <w:startOverride w:val="1"/>
+    </w:lvlOverride>
+    <w:lvlOverride w:ilvl="1">
+      <w:startOverride w:val="1"/>
+    </w:lvlOverride>
+    <w:lvlOverride w:ilvl="2">
+      <w:startOverride w:val="1"/>
+    </w:lvlOverride>
+    <w:lvlOverride w:ilvl="3">
+      <w:startOverride w:val="1"/>
+    </w:lvlOverride>
+    <w:lvlOverride w:ilvl="4">
+      <w:startOverride w:val="1"/>
+    </w:lvlOverride>
+    <w:lvlOverride w:ilvl="5">
+      <w:startOverride w:val="1"/>
+    </w:lvlOverride>
+    <w:lvlOverride w:ilvl="6">
+      <w:startOverride w:val="1"/>
+    </w:lvlOverride>
+  </w:num>
+  <w:num w:numId="35">
+    <w:abstractNumId w:val="15"/>
+  </w:num>
+  <w:num w:numId="36">
+    <w:abstractNumId w:val="15"/>
+  </w:num>
+  <w:num w:numId="37">
+    <w:abstractNumId w:val="1"/>
+    <w:lvlOverride w:ilvl="0">
+      <w:startOverride w:val="1"/>
+    </w:lvlOverride>
+    <w:lvlOverride w:ilvl="1">
+      <w:startOverride w:val="1"/>
+    </w:lvlOverride>
+    <w:lvlOverride w:ilvl="2">
+      <w:startOverride w:val="1"/>
+    </w:lvlOverride>
+    <w:lvlOverride w:ilvl="3">
+      <w:startOverride w:val="1"/>
+    </w:lvlOverride>
+    <w:lvlOverride w:ilvl="4">
+      <w:startOverride w:val="1"/>
+    </w:lvlOverride>
+    <w:lvlOverride w:ilvl="5">
+      <w:startOverride w:val="1"/>
+    </w:lvlOverride>
+    <w:lvlOverride w:ilvl="6">
+      <w:startOverride w:val="1"/>
+    </w:lvlOverride>
+  </w:num>
+  <w:num w:numId="38">
+    <w:abstractNumId w:val="1"/>
+    <w:lvlOverride w:ilvl="0">
+      <w:startOverride w:val="1"/>
+    </w:lvlOverride>
+    <w:lvlOverride w:ilvl="1">
+      <w:startOverride w:val="1"/>
+    </w:lvlOverride>
+    <w:lvlOverride w:ilvl="2">
+      <w:startOverride w:val="1"/>
+    </w:lvlOverride>
+    <w:lvlOverride w:ilvl="3">
+      <w:startOverride w:val="1"/>
+    </w:lvlOverride>
+    <w:lvlOverride w:ilvl="4">
+      <w:startOverride w:val="1"/>
+    </w:lvlOverride>
+    <w:lvlOverride w:ilvl="5">
+      <w:startOverride w:val="1"/>
+    </w:lvlOverride>
+    <w:lvlOverride w:ilvl="6">
+      <w:startOverride w:val="1"/>
+    </w:lvlOverride>
+  </w:num>
+  <w:num w:numId="39">
+    <w:abstractNumId w:val="1"/>
+    <w:lvlOverride w:ilvl="0">
+      <w:startOverride w:val="1"/>
+    </w:lvlOverride>
+    <w:lvlOverride w:ilvl="1">
+      <w:startOverride w:val="1"/>
+    </w:lvlOverride>
+    <w:lvlOverride w:ilvl="2">
+      <w:startOverride w:val="1"/>
+    </w:lvlOverride>
+    <w:lvlOverride w:ilvl="3">
+      <w:startOverride w:val="1"/>
+    </w:lvlOverride>
+    <w:lvlOverride w:ilvl="4">
+      <w:startOverride w:val="1"/>
+    </w:lvlOverride>
+    <w:lvlOverride w:ilvl="5">
+      <w:startOverride w:val="1"/>
+    </w:lvlOverride>
+    <w:lvlOverride w:ilvl="6">
+      <w:startOverride w:val="1"/>
+    </w:lvlOverride>
+  </w:num>
+  <w:num w:numId="40">
+    <w:abstractNumId w:val="15"/>
+  </w:num>
+  <w:num w:numId="41">
+    <w:abstractNumId w:val="15"/>
+  </w:num>
+  <w:num w:numId="42">
+    <w:abstractNumId w:val="1"/>
+    <w:lvlOverride w:ilvl="0">
+      <w:startOverride w:val="1"/>
+    </w:lvlOverride>
+    <w:lvlOverride w:ilvl="1">
+      <w:startOverride w:val="1"/>
+    </w:lvlOverride>
+    <w:lvlOverride w:ilvl="2">
+      <w:startOverride w:val="1"/>
+    </w:lvlOverride>
+    <w:lvlOverride w:ilvl="3">
+      <w:startOverride w:val="1"/>
+    </w:lvlOverride>
+    <w:lvlOverride w:ilvl="4">
+      <w:startOverride w:val="1"/>
+    </w:lvlOverride>
+    <w:lvlOverride w:ilvl="5">
+      <w:startOverride w:val="1"/>
+    </w:lvlOverride>
+    <w:lvlOverride w:ilvl="6">
+      <w:startOverride w:val="1"/>
+    </w:lvlOverride>
+  </w:num>
+  <w:num w:numId="43">
+    <w:abstractNumId w:val="15"/>
+  </w:num>
+  <w:num w:numId="44">
+    <w:abstractNumId w:val="15"/>
+  </w:num>
+  <w:num w:numId="45">
+    <w:abstractNumId w:val="15"/>
+  </w:num>
+  <w:num w:numId="46">
+    <w:abstractNumId w:val="15"/>
+  </w:num>
+  <w:num w:numId="47">
+    <w:abstractNumId w:val="15"/>
+  </w:num>
+  <w:num w:numId="48">
+    <w:abstractNumId w:val="15"/>
+  </w:num>
+  <w:num w:numId="49">
+    <w:abstractNumId w:val="11"/>
   </w:num>
   <w:num w:numId="1000">
     <w:abstractNumId w:val="990"/>
@@ -12870,6 +13785,9 @@
   <w:num w:numId="1029">
     <w:abstractNumId w:val="991"/>
   </w:num>
+  <w:num w:numId="1030">
+    <w:abstractNumId w:val="991"/>
+  </w:num>
 </w:numbering>
 </file>
 
@@ -13065,96 +13983,31 @@
   </w:style>
   <w:style w:type="paragraph" w:styleId="Heading2">
     <w:name w:val="heading 2"/>
-    <w:basedOn w:val="Normal"/>
+    <w:basedOn w:val="Annex2"/>
     <w:next w:val="Normal"/>
     <w:qFormat/>
-    <w:rsid w:val="00602B85"/>
-    <w:pPr>
-      <w:keepNext/>
-      <w:numPr>
-        <w:ilvl w:val="1"/>
-        <w:numId w:val="5"/>
-      </w:numPr>
-      <w:pBdr>
-        <w:bottom w:val="single" w:sz="4" w:space="1" w:color="auto"/>
-      </w:pBdr>
-      <w:spacing w:before="240"/>
-      <w:jc w:val="left"/>
-      <w:outlineLvl w:val="1"/>
-    </w:pPr>
-    <w:rPr>
-      <w:rFonts w:asciiTheme="majorHAnsi" w:hAnsiTheme="majorHAnsi" w:cs="Arial"/>
-      <w:b/>
-      <w:i/>
-      <w:sz w:val="28"/>
-    </w:rPr>
+    <w:rsid w:val="00C416BE"/>
   </w:style>
   <w:style w:type="paragraph" w:styleId="Heading3">
     <w:name w:val="heading 3"/>
-    <w:basedOn w:val="Normal"/>
+    <w:basedOn w:val="Annex3"/>
     <w:next w:val="Normal"/>
     <w:qFormat/>
-    <w:rsid w:val="00602B85"/>
-    <w:pPr>
-      <w:keepNext/>
-      <w:numPr>
-        <w:ilvl w:val="2"/>
-        <w:numId w:val="5"/>
-      </w:numPr>
-      <w:pBdr>
-        <w:bottom w:val="single" w:sz="4" w:space="1" w:color="auto"/>
-      </w:pBdr>
-      <w:spacing w:before="240"/>
-      <w:jc w:val="left"/>
-      <w:outlineLvl w:val="2"/>
-    </w:pPr>
-    <w:rPr>
-      <w:rFonts w:asciiTheme="majorHAnsi" w:hAnsiTheme="majorHAnsi" w:cs="Arial"/>
-      <w:b/>
-    </w:rPr>
+    <w:rsid w:val="0051406B"/>
   </w:style>
   <w:style w:type="paragraph" w:styleId="Heading4">
     <w:name w:val="heading 4"/>
-    <w:basedOn w:val="Normal"/>
+    <w:basedOn w:val="Annex4"/>
     <w:next w:val="Normal"/>
     <w:qFormat/>
-    <w:rsid w:val="00602B85"/>
-    <w:pPr>
-      <w:keepNext/>
-      <w:numPr>
-        <w:ilvl w:val="3"/>
-        <w:numId w:val="5"/>
-      </w:numPr>
-      <w:spacing w:before="240"/>
-      <w:jc w:val="left"/>
-      <w:outlineLvl w:val="3"/>
-    </w:pPr>
-    <w:rPr>
-      <w:rFonts w:asciiTheme="majorHAnsi" w:hAnsiTheme="majorHAnsi" w:cs="Arial"/>
-      <w:b/>
-      <w:i/>
-    </w:rPr>
+    <w:rsid w:val="00C416BE"/>
   </w:style>
   <w:style w:type="paragraph" w:styleId="Heading5">
     <w:name w:val="heading 5"/>
-    <w:basedOn w:val="Normal"/>
+    <w:basedOn w:val="Appendix5"/>
     <w:next w:val="Normal"/>
     <w:qFormat/>
-    <w:rsid w:val="00602B85"/>
-    <w:pPr>
-      <w:keepNext/>
-      <w:numPr>
-        <w:ilvl w:val="4"/>
-        <w:numId w:val="5"/>
-      </w:numPr>
-      <w:spacing w:before="240"/>
-      <w:jc w:val="left"/>
-      <w:outlineLvl w:val="4"/>
-    </w:pPr>
-    <w:rPr>
-      <w:rFonts w:asciiTheme="majorHAnsi" w:hAnsiTheme="majorHAnsi"/>
-      <w:b/>
-    </w:rPr>
+    <w:rsid w:val="00C416BE"/>
   </w:style>
   <w:style w:type="paragraph" w:styleId="Heading6">
     <w:name w:val="heading 6"/>
@@ -13561,7 +14414,7 @@
     <w:link w:val="Annex1"/>
     <w:rsid w:val="00253301"/>
     <w:rPr>
-      <w:rFonts w:eastAsia="Batang"/>
+      <w:rFonts w:asciiTheme="minorHAnsi" w:eastAsia="Batang" w:hAnsiTheme="minorHAnsi"/>
       <w:b/>
       <w:sz w:val="32"/>
       <w:lang w:eastAsia="ko-KR"/>
@@ -17903,231 +18756,226 @@
   <w:style w:type="paragraph" w:customStyle="1" w:styleId="SourceCode">
     <w:name w:val="Source Code"/>
     <w:basedOn w:val="Normal"/>
-    <w:link w:val="VerbatimChar"/>
+    <w:rsid w:val="00C570D1"/>
     <w:pPr>
-      <w:wordWrap w:val="off"/>
+      <w:wordWrap w:val="0"/>
     </w:pPr>
   </w:style>
   <w:style w:type="character" w:customStyle="1" w:styleId="KeywordTok">
     <w:name w:val="KeywordTok"/>
-    <w:basedOn w:val="VerbatimChar"/>
+    <w:rsid w:val="00C570D1"/>
     <w:rPr>
+      <w:b/>
       <w:color w:val="007020"/>
-      <w:b/>
     </w:rPr>
   </w:style>
   <w:style w:type="character" w:customStyle="1" w:styleId="DataTypeTok">
     <w:name w:val="DataTypeTok"/>
-    <w:basedOn w:val="VerbatimChar"/>
+    <w:rsid w:val="00C570D1"/>
     <w:rPr>
       <w:color w:val="902000"/>
     </w:rPr>
   </w:style>
   <w:style w:type="character" w:customStyle="1" w:styleId="DecValTok">
     <w:name w:val="DecValTok"/>
-    <w:basedOn w:val="VerbatimChar"/>
+    <w:rsid w:val="00C570D1"/>
     <w:rPr>
-      <w:color w:val="40a070"/>
+      <w:color w:val="40A070"/>
     </w:rPr>
   </w:style>
   <w:style w:type="character" w:customStyle="1" w:styleId="BaseNTok">
     <w:name w:val="BaseNTok"/>
-    <w:basedOn w:val="VerbatimChar"/>
+    <w:rsid w:val="00C570D1"/>
     <w:rPr>
-      <w:color w:val="40a070"/>
+      <w:color w:val="40A070"/>
     </w:rPr>
   </w:style>
   <w:style w:type="character" w:customStyle="1" w:styleId="FloatTok">
     <w:name w:val="FloatTok"/>
-    <w:basedOn w:val="VerbatimChar"/>
+    <w:rsid w:val="00C570D1"/>
     <w:rPr>
-      <w:color w:val="40a070"/>
+      <w:color w:val="40A070"/>
     </w:rPr>
   </w:style>
   <w:style w:type="character" w:customStyle="1" w:styleId="ConstantTok">
     <w:name w:val="ConstantTok"/>
-    <w:basedOn w:val="VerbatimChar"/>
+    <w:rsid w:val="00C570D1"/>
     <w:rPr>
       <w:color w:val="880000"/>
     </w:rPr>
   </w:style>
   <w:style w:type="character" w:customStyle="1" w:styleId="CharTok">
     <w:name w:val="CharTok"/>
-    <w:basedOn w:val="VerbatimChar"/>
+    <w:rsid w:val="00C570D1"/>
     <w:rPr>
-      <w:color w:val="4070a0"/>
+      <w:color w:val="4070A0"/>
     </w:rPr>
   </w:style>
   <w:style w:type="character" w:customStyle="1" w:styleId="SpecialCharTok">
     <w:name w:val="SpecialCharTok"/>
-    <w:basedOn w:val="VerbatimChar"/>
+    <w:rsid w:val="00C570D1"/>
     <w:rPr>
-      <w:color w:val="4070a0"/>
+      <w:color w:val="4070A0"/>
     </w:rPr>
   </w:style>
   <w:style w:type="character" w:customStyle="1" w:styleId="StringTok">
     <w:name w:val="StringTok"/>
-    <w:basedOn w:val="VerbatimChar"/>
+    <w:rsid w:val="00C570D1"/>
     <w:rPr>
-      <w:color w:val="4070a0"/>
+      <w:color w:val="4070A0"/>
     </w:rPr>
   </w:style>
   <w:style w:type="character" w:customStyle="1" w:styleId="VerbatimStringTok">
     <w:name w:val="VerbatimStringTok"/>
-    <w:basedOn w:val="VerbatimChar"/>
+    <w:rsid w:val="00C570D1"/>
     <w:rPr>
-      <w:color w:val="4070a0"/>
+      <w:color w:val="4070A0"/>
     </w:rPr>
   </w:style>
   <w:style w:type="character" w:customStyle="1" w:styleId="SpecialStringTok">
     <w:name w:val="SpecialStringTok"/>
-    <w:basedOn w:val="VerbatimChar"/>
+    <w:rsid w:val="00C570D1"/>
     <w:rPr>
-      <w:color w:val="bb6688"/>
+      <w:color w:val="BB6688"/>
     </w:rPr>
   </w:style>
   <w:style w:type="character" w:customStyle="1" w:styleId="ImportTok">
     <w:name w:val="ImportTok"/>
-    <w:basedOn w:val="VerbatimChar"/>
-    <w:rPr/>
+    <w:rsid w:val="00C570D1"/>
   </w:style>
   <w:style w:type="character" w:customStyle="1" w:styleId="CommentTok">
     <w:name w:val="CommentTok"/>
-    <w:basedOn w:val="VerbatimChar"/>
+    <w:rsid w:val="00C570D1"/>
     <w:rPr>
-      <w:color w:val="60a0b0"/>
       <w:i/>
+      <w:color w:val="60A0B0"/>
     </w:rPr>
   </w:style>
   <w:style w:type="character" w:customStyle="1" w:styleId="DocumentationTok">
     <w:name w:val="DocumentationTok"/>
-    <w:basedOn w:val="VerbatimChar"/>
+    <w:rsid w:val="00C570D1"/>
     <w:rPr>
-      <w:color w:val="ba2121"/>
       <w:i/>
+      <w:color w:val="BA2121"/>
     </w:rPr>
   </w:style>
   <w:style w:type="character" w:customStyle="1" w:styleId="AnnotationTok">
     <w:name w:val="AnnotationTok"/>
-    <w:basedOn w:val="VerbatimChar"/>
+    <w:rsid w:val="00C570D1"/>
     <w:rPr>
-      <w:color w:val="60a0b0"/>
       <w:b/>
       <w:i/>
+      <w:color w:val="60A0B0"/>
     </w:rPr>
   </w:style>
   <w:style w:type="character" w:customStyle="1" w:styleId="CommentVarTok">
     <w:name w:val="CommentVarTok"/>
-    <w:basedOn w:val="VerbatimChar"/>
+    <w:rsid w:val="00C570D1"/>
     <w:rPr>
-      <w:color w:val="60a0b0"/>
       <w:b/>
       <w:i/>
+      <w:color w:val="60A0B0"/>
     </w:rPr>
   </w:style>
   <w:style w:type="character" w:customStyle="1" w:styleId="OtherTok">
     <w:name w:val="OtherTok"/>
-    <w:basedOn w:val="VerbatimChar"/>
+    <w:rsid w:val="00C570D1"/>
     <w:rPr>
       <w:color w:val="007020"/>
     </w:rPr>
   </w:style>
   <w:style w:type="character" w:customStyle="1" w:styleId="FunctionTok">
     <w:name w:val="FunctionTok"/>
-    <w:basedOn w:val="VerbatimChar"/>
+    <w:rsid w:val="00C570D1"/>
     <w:rPr>
-      <w:color w:val="06287e"/>
+      <w:color w:val="06287E"/>
     </w:rPr>
   </w:style>
   <w:style w:type="character" w:customStyle="1" w:styleId="VariableTok">
     <w:name w:val="VariableTok"/>
-    <w:basedOn w:val="VerbatimChar"/>
+    <w:rsid w:val="00C570D1"/>
     <w:rPr>
-      <w:color w:val="19177c"/>
+      <w:color w:val="19177C"/>
     </w:rPr>
   </w:style>
   <w:style w:type="character" w:customStyle="1" w:styleId="ControlFlowTok">
     <w:name w:val="ControlFlowTok"/>
-    <w:basedOn w:val="VerbatimChar"/>
+    <w:rsid w:val="00C570D1"/>
     <w:rPr>
+      <w:b/>
       <w:color w:val="007020"/>
-      <w:b/>
     </w:rPr>
   </w:style>
   <w:style w:type="character" w:customStyle="1" w:styleId="OperatorTok">
     <w:name w:val="OperatorTok"/>
-    <w:basedOn w:val="VerbatimChar"/>
+    <w:rsid w:val="00C570D1"/>
     <w:rPr>
       <w:color w:val="666666"/>
     </w:rPr>
   </w:style>
   <w:style w:type="character" w:customStyle="1" w:styleId="BuiltInTok">
     <w:name w:val="BuiltInTok"/>
-    <w:basedOn w:val="VerbatimChar"/>
-    <w:rPr/>
+    <w:rsid w:val="00C570D1"/>
   </w:style>
   <w:style w:type="character" w:customStyle="1" w:styleId="ExtensionTok">
     <w:name w:val="ExtensionTok"/>
-    <w:basedOn w:val="VerbatimChar"/>
-    <w:rPr/>
+    <w:rsid w:val="00C570D1"/>
   </w:style>
   <w:style w:type="character" w:customStyle="1" w:styleId="PreprocessorTok">
     <w:name w:val="PreprocessorTok"/>
-    <w:basedOn w:val="VerbatimChar"/>
+    <w:rsid w:val="00C570D1"/>
     <w:rPr>
-      <w:color w:val="bc7a00"/>
+      <w:color w:val="BC7A00"/>
     </w:rPr>
   </w:style>
   <w:style w:type="character" w:customStyle="1" w:styleId="AttributeTok">
     <w:name w:val="AttributeTok"/>
-    <w:basedOn w:val="VerbatimChar"/>
+    <w:rsid w:val="00C570D1"/>
     <w:rPr>
-      <w:color w:val="7d9029"/>
+      <w:color w:val="7D9029"/>
     </w:rPr>
   </w:style>
   <w:style w:type="character" w:customStyle="1" w:styleId="RegionMarkerTok">
     <w:name w:val="RegionMarkerTok"/>
-    <w:basedOn w:val="VerbatimChar"/>
-    <w:rPr/>
+    <w:rsid w:val="00C570D1"/>
   </w:style>
   <w:style w:type="character" w:customStyle="1" w:styleId="InformationTok">
     <w:name w:val="InformationTok"/>
-    <w:basedOn w:val="VerbatimChar"/>
+    <w:rsid w:val="00C570D1"/>
     <w:rPr>
-      <w:color w:val="60a0b0"/>
       <w:b/>
       <w:i/>
+      <w:color w:val="60A0B0"/>
     </w:rPr>
   </w:style>
   <w:style w:type="character" w:customStyle="1" w:styleId="WarningTok">
     <w:name w:val="WarningTok"/>
-    <w:basedOn w:val="VerbatimChar"/>
+    <w:rsid w:val="00C570D1"/>
     <w:rPr>
-      <w:color w:val="60a0b0"/>
       <w:b/>
       <w:i/>
+      <w:color w:val="60A0B0"/>
     </w:rPr>
   </w:style>
   <w:style w:type="character" w:customStyle="1" w:styleId="AlertTok">
     <w:name w:val="AlertTok"/>
-    <w:basedOn w:val="VerbatimChar"/>
+    <w:rsid w:val="00C570D1"/>
     <w:rPr>
-      <w:color w:val="ff0000"/>
       <w:b/>
+      <w:color w:val="FF0000"/>
     </w:rPr>
   </w:style>
   <w:style w:type="character" w:customStyle="1" w:styleId="ErrorTok">
     <w:name w:val="ErrorTok"/>
-    <w:basedOn w:val="VerbatimChar"/>
+    <w:rsid w:val="00C570D1"/>
     <w:rPr>
-      <w:color w:val="ff0000"/>
       <w:b/>
+      <w:color w:val="FF0000"/>
     </w:rPr>
   </w:style>
   <w:style w:type="character" w:customStyle="1" w:styleId="NormalTok">
     <w:name w:val="NormalTok"/>
-    <w:basedOn w:val="VerbatimChar"/>
-    <w:rPr/>
+    <w:rsid w:val="00C570D1"/>
   </w:style>
 </w:styles>
 </file>

</xml_diff>